<commit_message>
CRUD Is Worked Perfectly and NOtes Updated
</commit_message>
<xml_diff>
--- a/Riverpod Notes.docx
+++ b/Riverpod Notes.docx
@@ -2681,9 +2681,12 @@
       </w:r>
       <w:proofErr w:type="spellStart"/>
       <w:r>
-        <w:t>WidgetRef.</w:t>
+        <w:t>WidgetRef</w:t>
       </w:r>
       <w:proofErr w:type="spellEnd"/>
+      <w:r>
+        <w:t>.</w:t>
+      </w:r>
     </w:p>
     <w:p>
       <w:pPr>
@@ -2942,7 +2945,15 @@
         <w:spacing w:line="276" w:lineRule="auto"/>
       </w:pPr>
       <w:r>
-        <w:t xml:space="preserve">We can not write </w:t>
+        <w:t xml:space="preserve">We </w:t>
+      </w:r>
+      <w:proofErr w:type="spellStart"/>
+      <w:r>
+        <w:t>can not</w:t>
+      </w:r>
+      <w:proofErr w:type="spellEnd"/>
+      <w:r>
+        <w:t xml:space="preserve"> write </w:t>
       </w:r>
       <w:proofErr w:type="spellStart"/>
       <w:r>
@@ -3962,7 +3973,7 @@
     <w:p>
       <w:pPr>
         <w:pStyle w:val="NormalWeb"/>
-        <w:spacing w:before="0" w:beforeAutospacing="0" w:after="0" w:afterAutospacing="0"/>
+        <w:spacing w:before="0" w:beforeAutospacing="0" w:after="240" w:afterAutospacing="0"/>
         <w:rPr>
           <w:rFonts w:asciiTheme="minorHAnsi" w:hAnsiTheme="minorHAnsi" w:cstheme="minorHAnsi"/>
           <w:sz w:val="32"/>
@@ -3997,15 +4008,6 @@
         </w:rPr>
         <w:t>()?</w:t>
       </w:r>
-    </w:p>
-    <w:p>
-      <w:pPr>
-        <w:pStyle w:val="NormalWeb"/>
-        <w:spacing w:before="0" w:beforeAutospacing="0" w:after="0" w:afterAutospacing="0"/>
-        <w:rPr>
-          <w:rFonts w:asciiTheme="minorHAnsi" w:hAnsiTheme="minorHAnsi" w:cstheme="minorHAnsi"/>
-        </w:rPr>
-      </w:pPr>
     </w:p>
     <w:p>
       <w:pPr>
@@ -4197,6 +4199,3377 @@
         <w:spacing w:before="0" w:beforeAutospacing="0" w:after="0" w:afterAutospacing="0"/>
         <w:rPr>
           <w:rFonts w:asciiTheme="minorHAnsi" w:hAnsiTheme="minorHAnsi" w:cstheme="minorHAnsi"/>
+        </w:rPr>
+      </w:pPr>
+    </w:p>
+    <w:p>
+      <w:pPr>
+        <w:pStyle w:val="NormalWeb"/>
+        <w:spacing w:before="0" w:beforeAutospacing="0" w:after="240" w:afterAutospacing="0"/>
+        <w:rPr>
+          <w:rFonts w:asciiTheme="minorHAnsi" w:hAnsiTheme="minorHAnsi" w:cstheme="minorHAnsi"/>
+          <w:sz w:val="32"/>
+          <w:szCs w:val="32"/>
+        </w:rPr>
+      </w:pPr>
+      <w:r>
+        <w:rPr>
+          <w:rFonts w:asciiTheme="minorHAnsi" w:hAnsiTheme="minorHAnsi" w:cstheme="minorHAnsi"/>
+          <w:sz w:val="32"/>
+          <w:szCs w:val="32"/>
+        </w:rPr>
+        <w:lastRenderedPageBreak/>
+        <w:t>What is Strem Provider Explain it.</w:t>
+      </w:r>
+    </w:p>
+    <w:p>
+      <w:pPr>
+        <w:pStyle w:val="NormalWeb"/>
+        <w:spacing w:before="0" w:beforeAutospacing="0" w:after="0" w:afterAutospacing="0"/>
+        <w:rPr>
+          <w:rFonts w:asciiTheme="minorHAnsi" w:hAnsiTheme="minorHAnsi" w:cstheme="minorHAnsi"/>
+        </w:rPr>
+      </w:pPr>
+      <w:r>
+        <w:rPr>
+          <w:rFonts w:asciiTheme="minorHAnsi" w:hAnsiTheme="minorHAnsi" w:cstheme="minorHAnsi"/>
+        </w:rPr>
+        <w:t xml:space="preserve">In Flutter </w:t>
+      </w:r>
+      <w:proofErr w:type="spellStart"/>
+      <w:r>
+        <w:rPr>
+          <w:rFonts w:asciiTheme="minorHAnsi" w:hAnsiTheme="minorHAnsi" w:cstheme="minorHAnsi"/>
+        </w:rPr>
+        <w:t>Riverpod</w:t>
+      </w:r>
+      <w:proofErr w:type="spellEnd"/>
+      <w:r>
+        <w:rPr>
+          <w:rFonts w:asciiTheme="minorHAnsi" w:hAnsiTheme="minorHAnsi" w:cstheme="minorHAnsi"/>
+        </w:rPr>
+        <w:t xml:space="preserve">, a </w:t>
+      </w:r>
+      <w:proofErr w:type="spellStart"/>
+      <w:r>
+        <w:rPr>
+          <w:rFonts w:asciiTheme="minorHAnsi" w:hAnsiTheme="minorHAnsi" w:cstheme="minorHAnsi"/>
+        </w:rPr>
+        <w:t>StreamProvider</w:t>
+      </w:r>
+      <w:proofErr w:type="spellEnd"/>
+      <w:r>
+        <w:rPr>
+          <w:rFonts w:asciiTheme="minorHAnsi" w:hAnsiTheme="minorHAnsi" w:cstheme="minorHAnsi"/>
+        </w:rPr>
+        <w:t xml:space="preserve"> is a provider that exposes a Stream to your widgets and automatically handles listening, updating, and disposing.</w:t>
+      </w:r>
+    </w:p>
+    <w:p>
+      <w:pPr>
+        <w:pStyle w:val="NormalWeb"/>
+        <w:numPr>
+          <w:ilvl w:val="0"/>
+          <w:numId w:val="2"/>
+        </w:numPr>
+        <w:spacing w:before="0" w:beforeAutospacing="0" w:after="0" w:afterAutospacing="0"/>
+        <w:rPr>
+          <w:rFonts w:asciiTheme="minorHAnsi" w:hAnsiTheme="minorHAnsi" w:cstheme="minorHAnsi"/>
+        </w:rPr>
+      </w:pPr>
+      <w:r>
+        <w:rPr>
+          <w:rFonts w:asciiTheme="minorHAnsi" w:hAnsiTheme="minorHAnsi" w:cstheme="minorHAnsi"/>
+        </w:rPr>
+        <w:t>Subscribes to a Stream</w:t>
+      </w:r>
+    </w:p>
+    <w:p>
+      <w:pPr>
+        <w:pStyle w:val="NormalWeb"/>
+        <w:numPr>
+          <w:ilvl w:val="0"/>
+          <w:numId w:val="2"/>
+        </w:numPr>
+        <w:spacing w:before="0" w:beforeAutospacing="0" w:after="0" w:afterAutospacing="0"/>
+        <w:rPr>
+          <w:rFonts w:asciiTheme="minorHAnsi" w:hAnsiTheme="minorHAnsi" w:cstheme="minorHAnsi"/>
+        </w:rPr>
+      </w:pPr>
+      <w:r>
+        <w:rPr>
+          <w:rFonts w:asciiTheme="minorHAnsi" w:hAnsiTheme="minorHAnsi" w:cstheme="minorHAnsi"/>
+        </w:rPr>
+        <w:t>Listens for new events</w:t>
+      </w:r>
+    </w:p>
+    <w:p>
+      <w:pPr>
+        <w:pStyle w:val="NormalWeb"/>
+        <w:numPr>
+          <w:ilvl w:val="0"/>
+          <w:numId w:val="2"/>
+        </w:numPr>
+        <w:spacing w:before="0" w:beforeAutospacing="0" w:after="0" w:afterAutospacing="0"/>
+        <w:rPr>
+          <w:rFonts w:asciiTheme="minorHAnsi" w:hAnsiTheme="minorHAnsi" w:cstheme="minorHAnsi"/>
+        </w:rPr>
+      </w:pPr>
+      <w:r>
+        <w:rPr>
+          <w:rFonts w:asciiTheme="minorHAnsi" w:hAnsiTheme="minorHAnsi" w:cstheme="minorHAnsi"/>
+        </w:rPr>
+        <w:t>Rebuilds widgets when the stream emits a new value</w:t>
+      </w:r>
+    </w:p>
+    <w:p>
+      <w:pPr>
+        <w:pStyle w:val="NormalWeb"/>
+        <w:numPr>
+          <w:ilvl w:val="0"/>
+          <w:numId w:val="2"/>
+        </w:numPr>
+        <w:spacing w:before="0" w:beforeAutospacing="0" w:after="0" w:afterAutospacing="0"/>
+        <w:rPr>
+          <w:rFonts w:asciiTheme="minorHAnsi" w:hAnsiTheme="minorHAnsi" w:cstheme="minorHAnsi"/>
+        </w:rPr>
+      </w:pPr>
+      <w:r>
+        <w:rPr>
+          <w:rFonts w:asciiTheme="minorHAnsi" w:hAnsiTheme="minorHAnsi" w:cstheme="minorHAnsi"/>
+        </w:rPr>
+        <w:t>Handles errors and loading states for you</w:t>
+      </w:r>
+    </w:p>
+    <w:p>
+      <w:pPr>
+        <w:pStyle w:val="NormalWeb"/>
+        <w:numPr>
+          <w:ilvl w:val="0"/>
+          <w:numId w:val="2"/>
+        </w:numPr>
+        <w:spacing w:before="0" w:beforeAutospacing="0" w:after="0" w:afterAutospacing="0"/>
+        <w:rPr>
+          <w:rFonts w:asciiTheme="minorHAnsi" w:hAnsiTheme="minorHAnsi" w:cstheme="minorHAnsi"/>
+        </w:rPr>
+      </w:pPr>
+      <w:r>
+        <w:rPr>
+          <w:rFonts w:asciiTheme="minorHAnsi" w:hAnsiTheme="minorHAnsi" w:cstheme="minorHAnsi"/>
+        </w:rPr>
+        <w:t>Automatically manages the stream's lifecycle</w:t>
+      </w:r>
+      <w:r>
+        <w:rPr>
+          <w:rFonts w:asciiTheme="minorHAnsi" w:hAnsiTheme="minorHAnsi" w:cstheme="minorHAnsi"/>
+        </w:rPr>
+        <w:br/>
+        <w:t>(no need to manually cancel subscriptions)</w:t>
+      </w:r>
+    </w:p>
+    <w:p>
+      <w:pPr>
+        <w:pStyle w:val="NormalWeb"/>
+        <w:spacing w:before="0" w:beforeAutospacing="0" w:after="0" w:afterAutospacing="0"/>
+        <w:rPr>
+          <w:rFonts w:asciiTheme="minorHAnsi" w:hAnsiTheme="minorHAnsi" w:cstheme="minorHAnsi"/>
+        </w:rPr>
+      </w:pPr>
+    </w:p>
+    <w:p>
+      <w:pPr>
+        <w:pStyle w:val="NormalWeb"/>
+        <w:spacing w:before="0" w:beforeAutospacing="0" w:after="0" w:afterAutospacing="0"/>
+        <w:rPr>
+          <w:rFonts w:asciiTheme="minorHAnsi" w:hAnsiTheme="minorHAnsi" w:cstheme="minorHAnsi"/>
+        </w:rPr>
+      </w:pPr>
+      <w:r>
+        <w:rPr>
+          <w:rFonts w:asciiTheme="minorHAnsi" w:hAnsiTheme="minorHAnsi" w:cstheme="minorHAnsi"/>
+        </w:rPr>
+        <w:t>When to use It:</w:t>
+      </w:r>
+    </w:p>
+    <w:p>
+      <w:pPr>
+        <w:pStyle w:val="NormalWeb"/>
+        <w:numPr>
+          <w:ilvl w:val="0"/>
+          <w:numId w:val="2"/>
+        </w:numPr>
+        <w:spacing w:before="0" w:beforeAutospacing="0" w:after="0" w:afterAutospacing="0"/>
+        <w:rPr>
+          <w:rFonts w:asciiTheme="minorHAnsi" w:hAnsiTheme="minorHAnsi" w:cstheme="minorHAnsi"/>
+        </w:rPr>
+      </w:pPr>
+      <w:r>
+        <w:rPr>
+          <w:rFonts w:asciiTheme="minorHAnsi" w:hAnsiTheme="minorHAnsi" w:cstheme="minorHAnsi"/>
+        </w:rPr>
+        <w:t>updates continuously</w:t>
+      </w:r>
+    </w:p>
+    <w:p>
+      <w:pPr>
+        <w:pStyle w:val="NormalWeb"/>
+        <w:numPr>
+          <w:ilvl w:val="0"/>
+          <w:numId w:val="2"/>
+        </w:numPr>
+        <w:spacing w:before="0" w:beforeAutospacing="0" w:after="0" w:afterAutospacing="0"/>
+        <w:rPr>
+          <w:rFonts w:asciiTheme="minorHAnsi" w:hAnsiTheme="minorHAnsi" w:cstheme="minorHAnsi"/>
+        </w:rPr>
+      </w:pPr>
+      <w:r>
+        <w:rPr>
+          <w:rFonts w:asciiTheme="minorHAnsi" w:hAnsiTheme="minorHAnsi" w:cstheme="minorHAnsi"/>
+        </w:rPr>
+        <w:t xml:space="preserve">comes from a </w:t>
+      </w:r>
+      <w:r>
+        <w:rPr>
+          <w:rFonts w:asciiTheme="minorHAnsi" w:hAnsiTheme="minorHAnsi" w:cstheme="minorHAnsi"/>
+          <w:b/>
+          <w:bCs/>
+        </w:rPr>
+        <w:t>Stream</w:t>
+      </w:r>
+    </w:p>
+    <w:p>
+      <w:pPr>
+        <w:pStyle w:val="NormalWeb"/>
+        <w:numPr>
+          <w:ilvl w:val="0"/>
+          <w:numId w:val="2"/>
+        </w:numPr>
+        <w:spacing w:before="0" w:beforeAutospacing="0" w:after="0" w:afterAutospacing="0"/>
+        <w:rPr>
+          <w:rFonts w:asciiTheme="minorHAnsi" w:hAnsiTheme="minorHAnsi" w:cstheme="minorHAnsi"/>
+        </w:rPr>
+      </w:pPr>
+      <w:r>
+        <w:rPr>
+          <w:rFonts w:asciiTheme="minorHAnsi" w:hAnsiTheme="minorHAnsi" w:cstheme="minorHAnsi"/>
+        </w:rPr>
+        <w:t>needs to rebuild UI automatically</w:t>
+      </w:r>
+    </w:p>
+    <w:p>
+      <w:pPr>
+        <w:pStyle w:val="NormalWeb"/>
+        <w:spacing w:before="0" w:beforeAutospacing="0" w:after="0" w:afterAutospacing="0"/>
+        <w:rPr>
+          <w:rFonts w:cstheme="minorHAnsi"/>
+        </w:rPr>
+      </w:pPr>
+    </w:p>
+    <w:p>
+      <w:pPr>
+        <w:pStyle w:val="NormalWeb"/>
+        <w:spacing w:before="0" w:beforeAutospacing="0" w:after="240" w:afterAutospacing="0"/>
+        <w:rPr>
+          <w:rFonts w:asciiTheme="minorHAnsi" w:hAnsiTheme="minorHAnsi" w:cstheme="minorHAnsi"/>
+          <w:sz w:val="32"/>
+          <w:szCs w:val="32"/>
+        </w:rPr>
+      </w:pPr>
+      <w:r>
+        <w:rPr>
+          <w:rFonts w:asciiTheme="minorHAnsi" w:hAnsiTheme="minorHAnsi" w:cstheme="minorHAnsi"/>
+          <w:sz w:val="32"/>
+          <w:szCs w:val="32"/>
+        </w:rPr>
+        <w:t>What is State Notifier? Explain it.</w:t>
+      </w:r>
+    </w:p>
+    <w:p>
+      <w:pPr>
+        <w:pStyle w:val="NormalWeb"/>
+        <w:spacing w:before="0" w:beforeAutospacing="0" w:after="0" w:afterAutospacing="0"/>
+        <w:rPr>
+          <w:rFonts w:asciiTheme="minorHAnsi" w:hAnsiTheme="minorHAnsi" w:cstheme="minorHAnsi"/>
+        </w:rPr>
+      </w:pPr>
+      <w:r>
+        <w:rPr>
+          <w:rFonts w:asciiTheme="minorHAnsi" w:hAnsiTheme="minorHAnsi" w:cstheme="minorHAnsi"/>
+        </w:rPr>
+        <w:t xml:space="preserve">In </w:t>
+      </w:r>
+      <w:r>
+        <w:rPr>
+          <w:rFonts w:asciiTheme="minorHAnsi" w:hAnsiTheme="minorHAnsi" w:cstheme="minorHAnsi"/>
+          <w:b/>
+          <w:bCs/>
+        </w:rPr>
+        <w:t xml:space="preserve">Flutter </w:t>
+      </w:r>
+      <w:proofErr w:type="spellStart"/>
+      <w:r>
+        <w:rPr>
+          <w:rFonts w:asciiTheme="minorHAnsi" w:hAnsiTheme="minorHAnsi" w:cstheme="minorHAnsi"/>
+          <w:b/>
+          <w:bCs/>
+        </w:rPr>
+        <w:t>Riverpod</w:t>
+      </w:r>
+      <w:proofErr w:type="spellEnd"/>
+      <w:r>
+        <w:rPr>
+          <w:rFonts w:asciiTheme="minorHAnsi" w:hAnsiTheme="minorHAnsi" w:cstheme="minorHAnsi"/>
+        </w:rPr>
+        <w:t xml:space="preserve">, a </w:t>
+      </w:r>
+      <w:proofErr w:type="spellStart"/>
+      <w:r>
+        <w:rPr>
+          <w:rFonts w:asciiTheme="minorHAnsi" w:hAnsiTheme="minorHAnsi" w:cstheme="minorHAnsi"/>
+          <w:b/>
+          <w:bCs/>
+        </w:rPr>
+        <w:t>StateNotifier</w:t>
+      </w:r>
+      <w:proofErr w:type="spellEnd"/>
+      <w:r>
+        <w:rPr>
+          <w:rFonts w:asciiTheme="minorHAnsi" w:hAnsiTheme="minorHAnsi" w:cstheme="minorHAnsi"/>
+        </w:rPr>
+        <w:t xml:space="preserve"> is a class designed to manage complex or mutable state in a </w:t>
+      </w:r>
+      <w:r>
+        <w:rPr>
+          <w:rFonts w:asciiTheme="minorHAnsi" w:hAnsiTheme="minorHAnsi" w:cstheme="minorHAnsi"/>
+          <w:b/>
+          <w:bCs/>
+        </w:rPr>
+        <w:t>clean, testable, and predictable</w:t>
+      </w:r>
+      <w:r>
+        <w:rPr>
+          <w:rFonts w:asciiTheme="minorHAnsi" w:hAnsiTheme="minorHAnsi" w:cstheme="minorHAnsi"/>
+        </w:rPr>
+        <w:t xml:space="preserve"> way.</w:t>
+      </w:r>
+    </w:p>
+    <w:p>
+      <w:pPr>
+        <w:pStyle w:val="NormalWeb"/>
+        <w:spacing w:before="0" w:beforeAutospacing="0" w:after="0" w:afterAutospacing="0"/>
+        <w:rPr>
+          <w:rFonts w:asciiTheme="minorHAnsi" w:hAnsiTheme="minorHAnsi" w:cstheme="minorHAnsi"/>
+        </w:rPr>
+      </w:pPr>
+    </w:p>
+    <w:p>
+      <w:pPr>
+        <w:pStyle w:val="NormalWeb"/>
+        <w:spacing w:before="0" w:beforeAutospacing="0" w:after="0" w:afterAutospacing="0"/>
+        <w:rPr>
+          <w:rFonts w:asciiTheme="minorHAnsi" w:hAnsiTheme="minorHAnsi" w:cstheme="minorHAnsi"/>
+        </w:rPr>
+      </w:pPr>
+      <w:r>
+        <w:rPr>
+          <w:rFonts w:asciiTheme="minorHAnsi" w:hAnsiTheme="minorHAnsi" w:cstheme="minorHAnsi"/>
+        </w:rPr>
+        <w:t xml:space="preserve">A </w:t>
+      </w:r>
+      <w:proofErr w:type="spellStart"/>
+      <w:r>
+        <w:rPr>
+          <w:rFonts w:asciiTheme="minorHAnsi" w:hAnsiTheme="minorHAnsi" w:cstheme="minorHAnsi"/>
+          <w:b/>
+          <w:bCs/>
+        </w:rPr>
+        <w:t>StateNotifier</w:t>
+      </w:r>
+      <w:proofErr w:type="spellEnd"/>
+      <w:r>
+        <w:rPr>
+          <w:rFonts w:asciiTheme="minorHAnsi" w:hAnsiTheme="minorHAnsi" w:cstheme="minorHAnsi"/>
+        </w:rPr>
+        <w:t xml:space="preserve"> is a class that:</w:t>
+      </w:r>
+    </w:p>
+    <w:p>
+      <w:pPr>
+        <w:pStyle w:val="NormalWeb"/>
+        <w:numPr>
+          <w:ilvl w:val="0"/>
+          <w:numId w:val="9"/>
+        </w:numPr>
+        <w:spacing w:before="0" w:beforeAutospacing="0" w:after="0" w:afterAutospacing="0"/>
+        <w:rPr>
+          <w:rFonts w:asciiTheme="minorHAnsi" w:hAnsiTheme="minorHAnsi" w:cstheme="minorHAnsi"/>
+        </w:rPr>
+      </w:pPr>
+      <w:r>
+        <w:rPr>
+          <w:rFonts w:asciiTheme="minorHAnsi" w:hAnsiTheme="minorHAnsi" w:cstheme="minorHAnsi"/>
+        </w:rPr>
+        <w:t xml:space="preserve">Holds some </w:t>
+      </w:r>
+      <w:r>
+        <w:rPr>
+          <w:rFonts w:asciiTheme="minorHAnsi" w:hAnsiTheme="minorHAnsi" w:cstheme="minorHAnsi"/>
+          <w:b/>
+          <w:bCs/>
+        </w:rPr>
+        <w:t>state</w:t>
+      </w:r>
+    </w:p>
+    <w:p>
+      <w:pPr>
+        <w:pStyle w:val="NormalWeb"/>
+        <w:numPr>
+          <w:ilvl w:val="0"/>
+          <w:numId w:val="9"/>
+        </w:numPr>
+        <w:spacing w:before="0" w:beforeAutospacing="0" w:after="0" w:afterAutospacing="0"/>
+        <w:rPr>
+          <w:rFonts w:asciiTheme="minorHAnsi" w:hAnsiTheme="minorHAnsi" w:cstheme="minorHAnsi"/>
+        </w:rPr>
+      </w:pPr>
+      <w:r>
+        <w:rPr>
+          <w:rFonts w:asciiTheme="minorHAnsi" w:hAnsiTheme="minorHAnsi" w:cstheme="minorHAnsi"/>
+        </w:rPr>
+        <w:t xml:space="preserve">Allows you to </w:t>
+      </w:r>
+      <w:r>
+        <w:rPr>
+          <w:rFonts w:asciiTheme="minorHAnsi" w:hAnsiTheme="minorHAnsi" w:cstheme="minorHAnsi"/>
+          <w:b/>
+          <w:bCs/>
+        </w:rPr>
+        <w:t>update</w:t>
+      </w:r>
+      <w:r>
+        <w:rPr>
+          <w:rFonts w:asciiTheme="minorHAnsi" w:hAnsiTheme="minorHAnsi" w:cstheme="minorHAnsi"/>
+        </w:rPr>
+        <w:t xml:space="preserve"> that state</w:t>
+      </w:r>
+    </w:p>
+    <w:p>
+      <w:pPr>
+        <w:pStyle w:val="NormalWeb"/>
+        <w:numPr>
+          <w:ilvl w:val="0"/>
+          <w:numId w:val="9"/>
+        </w:numPr>
+        <w:spacing w:before="0" w:beforeAutospacing="0" w:after="0" w:afterAutospacing="0"/>
+        <w:rPr>
+          <w:rFonts w:asciiTheme="minorHAnsi" w:hAnsiTheme="minorHAnsi" w:cstheme="minorHAnsi"/>
+        </w:rPr>
+      </w:pPr>
+      <w:r>
+        <w:rPr>
+          <w:rFonts w:asciiTheme="minorHAnsi" w:hAnsiTheme="minorHAnsi" w:cstheme="minorHAnsi"/>
+        </w:rPr>
+        <w:t>Notifies listeners (widgets) whenever the state changes</w:t>
+      </w:r>
+    </w:p>
+    <w:p>
+      <w:pPr>
+        <w:pStyle w:val="NormalWeb"/>
+        <w:numPr>
+          <w:ilvl w:val="0"/>
+          <w:numId w:val="9"/>
+        </w:numPr>
+        <w:spacing w:before="0" w:beforeAutospacing="0" w:after="0" w:afterAutospacing="0"/>
+        <w:rPr>
+          <w:rFonts w:asciiTheme="minorHAnsi" w:hAnsiTheme="minorHAnsi" w:cstheme="minorHAnsi"/>
+        </w:rPr>
+      </w:pPr>
+      <w:r>
+        <w:rPr>
+          <w:rFonts w:asciiTheme="minorHAnsi" w:hAnsiTheme="minorHAnsi" w:cstheme="minorHAnsi"/>
+        </w:rPr>
+        <w:t xml:space="preserve">Enforces </w:t>
+      </w:r>
+      <w:r>
+        <w:rPr>
+          <w:rFonts w:asciiTheme="minorHAnsi" w:hAnsiTheme="minorHAnsi" w:cstheme="minorHAnsi"/>
+          <w:b/>
+          <w:bCs/>
+        </w:rPr>
+        <w:t>immutable</w:t>
+      </w:r>
+      <w:r>
+        <w:rPr>
+          <w:rFonts w:asciiTheme="minorHAnsi" w:hAnsiTheme="minorHAnsi" w:cstheme="minorHAnsi"/>
+        </w:rPr>
+        <w:t xml:space="preserve"> state updates (important for reliability)</w:t>
+      </w:r>
+    </w:p>
+    <w:p>
+      <w:pPr>
+        <w:pStyle w:val="NormalWeb"/>
+        <w:spacing w:before="0" w:beforeAutospacing="0" w:after="0" w:afterAutospacing="0"/>
+        <w:rPr>
+          <w:rFonts w:asciiTheme="minorHAnsi" w:hAnsiTheme="minorHAnsi" w:cstheme="minorHAnsi"/>
+        </w:rPr>
+      </w:pPr>
+      <w:r>
+        <w:rPr>
+          <w:rFonts w:asciiTheme="minorHAnsi" w:hAnsiTheme="minorHAnsi" w:cstheme="minorHAnsi"/>
+        </w:rPr>
+        <w:t xml:space="preserve">Your UI then listens to this notifier using a </w:t>
+      </w:r>
+      <w:proofErr w:type="spellStart"/>
+      <w:r>
+        <w:rPr>
+          <w:rFonts w:asciiTheme="minorHAnsi" w:hAnsiTheme="minorHAnsi" w:cstheme="minorHAnsi"/>
+          <w:b/>
+          <w:bCs/>
+        </w:rPr>
+        <w:t>StateNotifierProvider</w:t>
+      </w:r>
+      <w:proofErr w:type="spellEnd"/>
+      <w:r>
+        <w:rPr>
+          <w:rFonts w:asciiTheme="minorHAnsi" w:hAnsiTheme="minorHAnsi" w:cstheme="minorHAnsi"/>
+        </w:rPr>
+        <w:t>.</w:t>
+      </w:r>
+    </w:p>
+    <w:p>
+      <w:pPr>
+        <w:pStyle w:val="NormalWeb"/>
+        <w:spacing w:before="0" w:beforeAutospacing="0" w:after="0" w:afterAutospacing="0"/>
+        <w:rPr>
+          <w:rFonts w:asciiTheme="minorHAnsi" w:hAnsiTheme="minorHAnsi" w:cstheme="minorHAnsi"/>
+        </w:rPr>
+      </w:pPr>
+    </w:p>
+    <w:p>
+      <w:pPr>
+        <w:pStyle w:val="NormalWeb"/>
+        <w:spacing w:before="0" w:beforeAutospacing="0" w:after="0" w:afterAutospacing="0"/>
+        <w:rPr>
+          <w:rFonts w:asciiTheme="minorHAnsi" w:hAnsiTheme="minorHAnsi" w:cstheme="minorHAnsi"/>
+        </w:rPr>
+      </w:pPr>
+      <w:r>
+        <w:rPr>
+          <w:rFonts w:asciiTheme="minorHAnsi" w:hAnsiTheme="minorHAnsi" w:cstheme="minorHAnsi"/>
+        </w:rPr>
+        <w:t xml:space="preserve">Use a </w:t>
+      </w:r>
+      <w:proofErr w:type="spellStart"/>
+      <w:r>
+        <w:rPr>
+          <w:rFonts w:asciiTheme="minorHAnsi" w:hAnsiTheme="minorHAnsi" w:cstheme="minorHAnsi"/>
+          <w:b/>
+          <w:bCs/>
+        </w:rPr>
+        <w:t>StateNotifier</w:t>
+      </w:r>
+      <w:proofErr w:type="spellEnd"/>
+      <w:r>
+        <w:rPr>
+          <w:rFonts w:asciiTheme="minorHAnsi" w:hAnsiTheme="minorHAnsi" w:cstheme="minorHAnsi"/>
+        </w:rPr>
+        <w:t xml:space="preserve"> when your app needs:</w:t>
+      </w:r>
+    </w:p>
+    <w:p>
+      <w:pPr>
+        <w:pStyle w:val="NormalWeb"/>
+        <w:numPr>
+          <w:ilvl w:val="0"/>
+          <w:numId w:val="2"/>
+        </w:numPr>
+        <w:spacing w:before="0" w:beforeAutospacing="0" w:after="0" w:afterAutospacing="0"/>
+        <w:rPr>
+          <w:rFonts w:asciiTheme="minorHAnsi" w:hAnsiTheme="minorHAnsi" w:cstheme="minorHAnsi"/>
+        </w:rPr>
+      </w:pPr>
+      <w:r>
+        <w:rPr>
+          <w:rFonts w:asciiTheme="minorHAnsi" w:hAnsiTheme="minorHAnsi" w:cstheme="minorHAnsi"/>
+        </w:rPr>
+        <w:t>Multi-step / complex state logic</w:t>
+      </w:r>
+    </w:p>
+    <w:p>
+      <w:pPr>
+        <w:pStyle w:val="NormalWeb"/>
+        <w:numPr>
+          <w:ilvl w:val="0"/>
+          <w:numId w:val="2"/>
+        </w:numPr>
+        <w:spacing w:before="0" w:beforeAutospacing="0" w:after="0" w:afterAutospacing="0"/>
+        <w:rPr>
+          <w:rFonts w:asciiTheme="minorHAnsi" w:hAnsiTheme="minorHAnsi" w:cstheme="minorHAnsi"/>
+        </w:rPr>
+      </w:pPr>
+      <w:r>
+        <w:rPr>
+          <w:rFonts w:asciiTheme="minorHAnsi" w:hAnsiTheme="minorHAnsi" w:cstheme="minorHAnsi"/>
+        </w:rPr>
+        <w:t>Immutable state</w:t>
+      </w:r>
+    </w:p>
+    <w:p>
+      <w:pPr>
+        <w:pStyle w:val="NormalWeb"/>
+        <w:numPr>
+          <w:ilvl w:val="0"/>
+          <w:numId w:val="2"/>
+        </w:numPr>
+        <w:spacing w:before="0" w:beforeAutospacing="0" w:after="0" w:afterAutospacing="0"/>
+        <w:rPr>
+          <w:rFonts w:asciiTheme="minorHAnsi" w:hAnsiTheme="minorHAnsi" w:cstheme="minorHAnsi"/>
+        </w:rPr>
+      </w:pPr>
+      <w:r>
+        <w:rPr>
+          <w:rFonts w:asciiTheme="minorHAnsi" w:hAnsiTheme="minorHAnsi" w:cstheme="minorHAnsi"/>
+        </w:rPr>
+        <w:t>Separation of UI and business logic</w:t>
+      </w:r>
+    </w:p>
+    <w:p>
+      <w:pPr>
+        <w:pStyle w:val="NormalWeb"/>
+        <w:numPr>
+          <w:ilvl w:val="0"/>
+          <w:numId w:val="2"/>
+        </w:numPr>
+        <w:spacing w:before="0" w:beforeAutospacing="0" w:after="0" w:afterAutospacing="0"/>
+        <w:rPr>
+          <w:rFonts w:asciiTheme="minorHAnsi" w:hAnsiTheme="minorHAnsi" w:cstheme="minorHAnsi"/>
+        </w:rPr>
+      </w:pPr>
+      <w:r>
+        <w:rPr>
+          <w:rFonts w:asciiTheme="minorHAnsi" w:hAnsiTheme="minorHAnsi" w:cstheme="minorHAnsi"/>
+        </w:rPr>
+        <w:t>Testable state logic</w:t>
+      </w:r>
+    </w:p>
+    <w:p>
+      <w:pPr>
+        <w:pStyle w:val="NormalWeb"/>
+        <w:numPr>
+          <w:ilvl w:val="0"/>
+          <w:numId w:val="2"/>
+        </w:numPr>
+        <w:spacing w:before="0" w:beforeAutospacing="0" w:after="0" w:afterAutospacing="0"/>
+        <w:rPr>
+          <w:rFonts w:asciiTheme="minorHAnsi" w:hAnsiTheme="minorHAnsi" w:cstheme="minorHAnsi"/>
+        </w:rPr>
+      </w:pPr>
+      <w:r>
+        <w:rPr>
+          <w:rFonts w:asciiTheme="minorHAnsi" w:hAnsiTheme="minorHAnsi" w:cstheme="minorHAnsi"/>
+        </w:rPr>
+        <w:t>Predictable updates</w:t>
+      </w:r>
+    </w:p>
+    <w:p>
+      <w:pPr>
+        <w:pStyle w:val="NormalWeb"/>
+        <w:spacing w:before="0" w:beforeAutospacing="0" w:after="0" w:afterAutospacing="0"/>
+        <w:rPr>
+          <w:rFonts w:asciiTheme="minorHAnsi" w:hAnsiTheme="minorHAnsi" w:cstheme="minorHAnsi"/>
+        </w:rPr>
+      </w:pPr>
+      <w:r>
+        <w:rPr>
+          <w:rFonts w:asciiTheme="minorHAnsi" w:hAnsiTheme="minorHAnsi" w:cstheme="minorHAnsi"/>
+        </w:rPr>
+        <w:t>It’s great for:</w:t>
+      </w:r>
+    </w:p>
+    <w:p>
+      <w:pPr>
+        <w:pStyle w:val="NormalWeb"/>
+        <w:numPr>
+          <w:ilvl w:val="0"/>
+          <w:numId w:val="10"/>
+        </w:numPr>
+        <w:spacing w:before="0" w:beforeAutospacing="0" w:after="0" w:afterAutospacing="0"/>
+        <w:rPr>
+          <w:rFonts w:asciiTheme="minorHAnsi" w:hAnsiTheme="minorHAnsi" w:cstheme="minorHAnsi"/>
+        </w:rPr>
+      </w:pPr>
+      <w:r>
+        <w:rPr>
+          <w:rFonts w:asciiTheme="minorHAnsi" w:hAnsiTheme="minorHAnsi" w:cstheme="minorHAnsi"/>
+        </w:rPr>
+        <w:t>Authentication flow</w:t>
+      </w:r>
+    </w:p>
+    <w:p>
+      <w:pPr>
+        <w:pStyle w:val="NormalWeb"/>
+        <w:numPr>
+          <w:ilvl w:val="0"/>
+          <w:numId w:val="10"/>
+        </w:numPr>
+        <w:spacing w:before="0" w:beforeAutospacing="0" w:after="0" w:afterAutospacing="0"/>
+        <w:rPr>
+          <w:rFonts w:asciiTheme="minorHAnsi" w:hAnsiTheme="minorHAnsi" w:cstheme="minorHAnsi"/>
+        </w:rPr>
+      </w:pPr>
+      <w:r>
+        <w:rPr>
+          <w:rFonts w:asciiTheme="minorHAnsi" w:hAnsiTheme="minorHAnsi" w:cstheme="minorHAnsi"/>
+        </w:rPr>
+        <w:t>Shopping cart logic</w:t>
+      </w:r>
+    </w:p>
+    <w:p>
+      <w:pPr>
+        <w:pStyle w:val="NormalWeb"/>
+        <w:numPr>
+          <w:ilvl w:val="0"/>
+          <w:numId w:val="10"/>
+        </w:numPr>
+        <w:spacing w:before="0" w:beforeAutospacing="0" w:after="0" w:afterAutospacing="0"/>
+        <w:rPr>
+          <w:rFonts w:asciiTheme="minorHAnsi" w:hAnsiTheme="minorHAnsi" w:cstheme="minorHAnsi"/>
+        </w:rPr>
+      </w:pPr>
+      <w:r>
+        <w:rPr>
+          <w:rFonts w:asciiTheme="minorHAnsi" w:hAnsiTheme="minorHAnsi" w:cstheme="minorHAnsi"/>
+        </w:rPr>
+        <w:t>Forms</w:t>
+      </w:r>
+    </w:p>
+    <w:p>
+      <w:pPr>
+        <w:pStyle w:val="NormalWeb"/>
+        <w:numPr>
+          <w:ilvl w:val="0"/>
+          <w:numId w:val="10"/>
+        </w:numPr>
+        <w:spacing w:before="0" w:beforeAutospacing="0" w:after="0" w:afterAutospacing="0"/>
+        <w:rPr>
+          <w:rFonts w:asciiTheme="minorHAnsi" w:hAnsiTheme="minorHAnsi" w:cstheme="minorHAnsi"/>
+        </w:rPr>
+      </w:pPr>
+      <w:r>
+        <w:rPr>
+          <w:rFonts w:asciiTheme="minorHAnsi" w:hAnsiTheme="minorHAnsi" w:cstheme="minorHAnsi"/>
+        </w:rPr>
+        <w:t>Pagination</w:t>
+      </w:r>
+    </w:p>
+    <w:p>
+      <w:pPr>
+        <w:pStyle w:val="NormalWeb"/>
+        <w:numPr>
+          <w:ilvl w:val="0"/>
+          <w:numId w:val="10"/>
+        </w:numPr>
+        <w:spacing w:before="0" w:beforeAutospacing="0" w:after="0" w:afterAutospacing="0"/>
+        <w:rPr>
+          <w:rFonts w:asciiTheme="minorHAnsi" w:hAnsiTheme="minorHAnsi" w:cstheme="minorHAnsi"/>
+        </w:rPr>
+      </w:pPr>
+      <w:r>
+        <w:rPr>
+          <w:rFonts w:asciiTheme="minorHAnsi" w:hAnsiTheme="minorHAnsi" w:cstheme="minorHAnsi"/>
+        </w:rPr>
+        <w:t>CRUD operations</w:t>
+      </w:r>
+    </w:p>
+    <w:p>
+      <w:pPr>
+        <w:pStyle w:val="NormalWeb"/>
+        <w:numPr>
+          <w:ilvl w:val="0"/>
+          <w:numId w:val="10"/>
+        </w:numPr>
+        <w:spacing w:before="0" w:beforeAutospacing="0" w:after="0" w:afterAutospacing="0"/>
+        <w:rPr>
+          <w:rFonts w:asciiTheme="minorHAnsi" w:hAnsiTheme="minorHAnsi" w:cstheme="minorHAnsi"/>
+        </w:rPr>
+      </w:pPr>
+      <w:r>
+        <w:rPr>
+          <w:rFonts w:asciiTheme="minorHAnsi" w:hAnsiTheme="minorHAnsi" w:cstheme="minorHAnsi"/>
+        </w:rPr>
+        <w:t>App-level feature state</w:t>
+      </w:r>
+    </w:p>
+    <w:p>
+      <w:pPr>
+        <w:pStyle w:val="NormalWeb"/>
+        <w:spacing w:before="0" w:beforeAutospacing="0" w:after="0" w:afterAutospacing="0"/>
+        <w:rPr>
+          <w:rFonts w:asciiTheme="minorHAnsi" w:hAnsiTheme="minorHAnsi" w:cstheme="minorHAnsi"/>
+        </w:rPr>
+      </w:pPr>
+    </w:p>
+    <w:p>
+      <w:pPr>
+        <w:pStyle w:val="NormalWeb"/>
+        <w:spacing w:before="0" w:beforeAutospacing="0" w:after="0" w:afterAutospacing="0"/>
+        <w:rPr>
+          <w:rFonts w:asciiTheme="minorHAnsi" w:hAnsiTheme="minorHAnsi" w:cstheme="minorHAnsi"/>
+        </w:rPr>
+      </w:pPr>
+      <w:r>
+        <w:rPr>
+          <w:rFonts w:asciiTheme="minorHAnsi" w:hAnsiTheme="minorHAnsi" w:cstheme="minorHAnsi"/>
+        </w:rPr>
+        <w:t xml:space="preserve">Why it’s </w:t>
+      </w:r>
+      <w:proofErr w:type="gramStart"/>
+      <w:r>
+        <w:rPr>
+          <w:rFonts w:asciiTheme="minorHAnsi" w:hAnsiTheme="minorHAnsi" w:cstheme="minorHAnsi"/>
+        </w:rPr>
+        <w:t>Immutable :</w:t>
+      </w:r>
+      <w:proofErr w:type="gramEnd"/>
+      <w:r>
+        <w:rPr>
+          <w:rFonts w:asciiTheme="minorHAnsi" w:hAnsiTheme="minorHAnsi" w:cstheme="minorHAnsi"/>
+        </w:rPr>
+        <w:t xml:space="preserve"> </w:t>
+      </w:r>
+      <w:proofErr w:type="spellStart"/>
+      <w:r>
+        <w:rPr>
+          <w:rFonts w:asciiTheme="minorHAnsi" w:hAnsiTheme="minorHAnsi" w:cstheme="minorHAnsi"/>
+        </w:rPr>
+        <w:t>B’coz</w:t>
+      </w:r>
+      <w:proofErr w:type="spellEnd"/>
+      <w:r>
+        <w:rPr>
+          <w:rFonts w:asciiTheme="minorHAnsi" w:hAnsiTheme="minorHAnsi" w:cstheme="minorHAnsi"/>
+        </w:rPr>
+        <w:t>,</w:t>
+      </w:r>
+    </w:p>
+    <w:p>
+      <w:pPr>
+        <w:pStyle w:val="NormalWeb"/>
+        <w:numPr>
+          <w:ilvl w:val="0"/>
+          <w:numId w:val="2"/>
+        </w:numPr>
+        <w:spacing w:before="0" w:beforeAutospacing="0" w:after="0" w:afterAutospacing="0"/>
+        <w:rPr>
+          <w:rFonts w:asciiTheme="minorHAnsi" w:hAnsiTheme="minorHAnsi" w:cstheme="minorHAnsi"/>
+        </w:rPr>
+      </w:pPr>
+      <w:r>
+        <w:rPr>
+          <w:rFonts w:asciiTheme="minorHAnsi" w:hAnsiTheme="minorHAnsi" w:cstheme="minorHAnsi"/>
+        </w:rPr>
+        <w:t>You never modify the State object directly.</w:t>
+      </w:r>
+    </w:p>
+    <w:p>
+      <w:pPr>
+        <w:pStyle w:val="NormalWeb"/>
+        <w:numPr>
+          <w:ilvl w:val="0"/>
+          <w:numId w:val="2"/>
+        </w:numPr>
+        <w:spacing w:before="0" w:beforeAutospacing="0" w:after="0" w:afterAutospacing="0"/>
+        <w:rPr>
+          <w:rFonts w:asciiTheme="minorHAnsi" w:hAnsiTheme="minorHAnsi" w:cstheme="minorHAnsi"/>
+        </w:rPr>
+      </w:pPr>
+      <w:r>
+        <w:rPr>
+          <w:rFonts w:asciiTheme="minorHAnsi" w:hAnsiTheme="minorHAnsi" w:cstheme="minorHAnsi"/>
+        </w:rPr>
+        <w:t>You always replace it with a new value.</w:t>
+      </w:r>
+    </w:p>
+    <w:p>
+      <w:pPr>
+        <w:pStyle w:val="NormalWeb"/>
+        <w:spacing w:before="0" w:beforeAutospacing="0" w:after="0" w:afterAutospacing="0"/>
+        <w:rPr>
+          <w:rFonts w:asciiTheme="minorHAnsi" w:hAnsiTheme="minorHAnsi" w:cstheme="minorHAnsi"/>
+        </w:rPr>
+      </w:pPr>
+    </w:p>
+    <w:p>
+      <w:pPr>
+        <w:pStyle w:val="NormalWeb"/>
+        <w:spacing w:before="0" w:beforeAutospacing="0" w:after="0" w:afterAutospacing="0"/>
+        <w:rPr>
+          <w:rFonts w:asciiTheme="minorHAnsi" w:hAnsiTheme="minorHAnsi" w:cstheme="minorHAnsi"/>
+          <w:sz w:val="32"/>
+          <w:szCs w:val="32"/>
+        </w:rPr>
+      </w:pPr>
+    </w:p>
+    <w:p>
+      <w:pPr>
+        <w:pStyle w:val="NormalWeb"/>
+        <w:spacing w:before="0" w:beforeAutospacing="0" w:after="240" w:afterAutospacing="0"/>
+        <w:rPr>
+          <w:rFonts w:asciiTheme="minorHAnsi" w:hAnsiTheme="minorHAnsi" w:cstheme="minorHAnsi"/>
+          <w:sz w:val="32"/>
+          <w:szCs w:val="32"/>
+        </w:rPr>
+      </w:pPr>
+      <w:r>
+        <w:rPr>
+          <w:rFonts w:asciiTheme="minorHAnsi" w:hAnsiTheme="minorHAnsi" w:cstheme="minorHAnsi"/>
+          <w:sz w:val="32"/>
+          <w:szCs w:val="32"/>
+        </w:rPr>
+        <w:lastRenderedPageBreak/>
+        <w:t>Why We Use to Provide (_</w:t>
+      </w:r>
+      <w:proofErr w:type="gramStart"/>
+      <w:r>
+        <w:rPr>
+          <w:rFonts w:asciiTheme="minorHAnsi" w:hAnsiTheme="minorHAnsi" w:cstheme="minorHAnsi"/>
+          <w:sz w:val="32"/>
+          <w:szCs w:val="32"/>
+        </w:rPr>
+        <w:t>) ?</w:t>
+      </w:r>
+      <w:proofErr w:type="gramEnd"/>
+    </w:p>
+    <w:p>
+      <w:pPr>
+        <w:pStyle w:val="NormalWeb"/>
+        <w:spacing w:before="0" w:beforeAutospacing="0" w:after="0" w:afterAutospacing="0"/>
+        <w:rPr>
+          <w:rFonts w:asciiTheme="minorHAnsi" w:hAnsiTheme="minorHAnsi" w:cstheme="minorHAnsi"/>
+        </w:rPr>
+      </w:pPr>
+      <w:r>
+        <w:rPr>
+          <w:rFonts w:asciiTheme="minorHAnsi" w:hAnsiTheme="minorHAnsi" w:cstheme="minorHAnsi"/>
+        </w:rPr>
+        <w:t xml:space="preserve">When you provide context in function at that time if you not need that at that type you can put </w:t>
+      </w:r>
+      <w:r>
+        <w:rPr>
+          <w:rFonts w:asciiTheme="minorHAnsi" w:hAnsiTheme="minorHAnsi" w:cstheme="minorHAnsi"/>
+        </w:rPr>
+        <w:t>“</w:t>
+      </w:r>
+      <w:r>
+        <w:rPr>
+          <w:rFonts w:asciiTheme="minorHAnsi" w:hAnsiTheme="minorHAnsi" w:cstheme="minorHAnsi"/>
+        </w:rPr>
+        <w:t>_</w:t>
+      </w:r>
+      <w:r>
+        <w:rPr>
+          <w:rFonts w:asciiTheme="minorHAnsi" w:hAnsiTheme="minorHAnsi" w:cstheme="minorHAnsi"/>
+        </w:rPr>
+        <w:t>”</w:t>
+      </w:r>
+      <w:r>
+        <w:rPr>
+          <w:rFonts w:asciiTheme="minorHAnsi" w:hAnsiTheme="minorHAnsi" w:cstheme="minorHAnsi"/>
+        </w:rPr>
+        <w:t xml:space="preserve"> </w:t>
+      </w:r>
+      <w:r>
+        <w:rPr>
+          <w:rFonts w:asciiTheme="minorHAnsi" w:hAnsiTheme="minorHAnsi" w:cstheme="minorHAnsi"/>
+        </w:rPr>
+        <w:t xml:space="preserve">for ignoring </w:t>
+      </w:r>
+      <w:r>
+        <w:rPr>
+          <w:rFonts w:asciiTheme="minorHAnsi" w:hAnsiTheme="minorHAnsi" w:cstheme="minorHAnsi"/>
+        </w:rPr>
+        <w:t>context.</w:t>
+      </w:r>
+    </w:p>
+    <w:p>
+      <w:pPr>
+        <w:pStyle w:val="NormalWeb"/>
+        <w:spacing w:before="0" w:beforeAutospacing="0" w:after="0" w:afterAutospacing="0"/>
+        <w:rPr>
+          <w:rFonts w:asciiTheme="minorHAnsi" w:hAnsiTheme="minorHAnsi" w:cstheme="minorHAnsi"/>
+        </w:rPr>
+      </w:pPr>
+    </w:p>
+    <w:tbl>
+      <w:tblPr>
+        <w:tblW w:w="0" w:type="auto"/>
+        <w:tblCellSpacing w:w="15" w:type="dxa"/>
+        <w:tblCellMar>
+          <w:top w:w="15" w:type="dxa"/>
+          <w:left w:w="15" w:type="dxa"/>
+          <w:bottom w:w="15" w:type="dxa"/>
+          <w:right w:w="15" w:type="dxa"/>
+        </w:tblCellMar>
+        <w:tblLook w:val="04A0" w:firstRow="1" w:lastRow="0" w:firstColumn="1" w:lastColumn="0" w:noHBand="0" w:noVBand="1"/>
+      </w:tblPr>
+      <w:tblGrid>
+        <w:gridCol w:w="1218"/>
+        <w:gridCol w:w="1908"/>
+        <w:gridCol w:w="1128"/>
+        <w:gridCol w:w="4420"/>
+      </w:tblGrid>
+      <w:tr>
+        <w:trPr>
+          <w:tblHeader/>
+          <w:tblCellSpacing w:w="15" w:type="dxa"/>
+        </w:trPr>
+        <w:tc>
+          <w:tcPr>
+            <w:tcW w:w="0" w:type="auto"/>
+            <w:vAlign w:val="center"/>
+            <w:hideMark/>
+          </w:tcPr>
+          <w:p>
+            <w:pPr>
+              <w:pStyle w:val="NormalWeb"/>
+              <w:rPr>
+                <w:rFonts w:asciiTheme="minorHAnsi" w:hAnsiTheme="minorHAnsi" w:cstheme="minorHAnsi"/>
+                <w:b/>
+                <w:bCs/>
+              </w:rPr>
+            </w:pPr>
+            <w:r>
+              <w:rPr>
+                <w:rFonts w:asciiTheme="minorHAnsi" w:hAnsiTheme="minorHAnsi" w:cstheme="minorHAnsi"/>
+                <w:b/>
+                <w:bCs/>
+              </w:rPr>
+              <w:t>Callback</w:t>
+            </w:r>
+          </w:p>
+        </w:tc>
+        <w:tc>
+          <w:tcPr>
+            <w:tcW w:w="0" w:type="auto"/>
+            <w:vAlign w:val="center"/>
+            <w:hideMark/>
+          </w:tcPr>
+          <w:p>
+            <w:pPr>
+              <w:pStyle w:val="NormalWeb"/>
+              <w:rPr>
+                <w:rFonts w:asciiTheme="minorHAnsi" w:hAnsiTheme="minorHAnsi" w:cstheme="minorHAnsi"/>
+                <w:b/>
+                <w:bCs/>
+              </w:rPr>
+            </w:pPr>
+            <w:r>
+              <w:rPr>
+                <w:rFonts w:asciiTheme="minorHAnsi" w:hAnsiTheme="minorHAnsi" w:cstheme="minorHAnsi"/>
+                <w:b/>
+                <w:bCs/>
+              </w:rPr>
+              <w:t>Framework passes</w:t>
+            </w:r>
+          </w:p>
+        </w:tc>
+        <w:tc>
+          <w:tcPr>
+            <w:tcW w:w="0" w:type="auto"/>
+            <w:vAlign w:val="center"/>
+            <w:hideMark/>
+          </w:tcPr>
+          <w:p>
+            <w:pPr>
+              <w:pStyle w:val="NormalWeb"/>
+              <w:rPr>
+                <w:rFonts w:asciiTheme="minorHAnsi" w:hAnsiTheme="minorHAnsi" w:cstheme="minorHAnsi"/>
+                <w:b/>
+                <w:bCs/>
+              </w:rPr>
+            </w:pPr>
+            <w:r>
+              <w:rPr>
+                <w:rFonts w:asciiTheme="minorHAnsi" w:hAnsiTheme="minorHAnsi" w:cstheme="minorHAnsi"/>
+                <w:b/>
+                <w:bCs/>
+              </w:rPr>
+              <w:t>You use _?</w:t>
+            </w:r>
+          </w:p>
+        </w:tc>
+        <w:tc>
+          <w:tcPr>
+            <w:tcW w:w="0" w:type="auto"/>
+            <w:vAlign w:val="center"/>
+            <w:hideMark/>
+          </w:tcPr>
+          <w:p>
+            <w:pPr>
+              <w:pStyle w:val="NormalWeb"/>
+              <w:rPr>
+                <w:rFonts w:asciiTheme="minorHAnsi" w:hAnsiTheme="minorHAnsi" w:cstheme="minorHAnsi"/>
+                <w:b/>
+                <w:bCs/>
+              </w:rPr>
+            </w:pPr>
+            <w:r>
+              <w:rPr>
+                <w:rFonts w:asciiTheme="minorHAnsi" w:hAnsiTheme="minorHAnsi" w:cstheme="minorHAnsi"/>
+                <w:b/>
+                <w:bCs/>
+              </w:rPr>
+              <w:t>Why</w:t>
+            </w:r>
+          </w:p>
+        </w:tc>
+      </w:tr>
+      <w:tr>
+        <w:trPr>
+          <w:tblCellSpacing w:w="15" w:type="dxa"/>
+        </w:trPr>
+        <w:tc>
+          <w:tcPr>
+            <w:tcW w:w="0" w:type="auto"/>
+            <w:vAlign w:val="center"/>
+            <w:hideMark/>
+          </w:tcPr>
+          <w:p>
+            <w:pPr>
+              <w:pStyle w:val="NormalWeb"/>
+              <w:rPr>
+                <w:rFonts w:asciiTheme="minorHAnsi" w:hAnsiTheme="minorHAnsi" w:cstheme="minorHAnsi"/>
+              </w:rPr>
+            </w:pPr>
+            <w:proofErr w:type="spellStart"/>
+            <w:r>
+              <w:rPr>
+                <w:rFonts w:asciiTheme="minorHAnsi" w:hAnsiTheme="minorHAnsi" w:cstheme="minorHAnsi"/>
+              </w:rPr>
+              <w:t>itemBuilder</w:t>
+            </w:r>
+            <w:proofErr w:type="spellEnd"/>
+          </w:p>
+        </w:tc>
+        <w:tc>
+          <w:tcPr>
+            <w:tcW w:w="0" w:type="auto"/>
+            <w:vAlign w:val="center"/>
+            <w:hideMark/>
+          </w:tcPr>
+          <w:p>
+            <w:pPr>
+              <w:pStyle w:val="NormalWeb"/>
+              <w:rPr>
+                <w:rFonts w:asciiTheme="minorHAnsi" w:hAnsiTheme="minorHAnsi" w:cstheme="minorHAnsi"/>
+              </w:rPr>
+            </w:pPr>
+            <w:r>
+              <w:rPr>
+                <w:rFonts w:asciiTheme="minorHAnsi" w:hAnsiTheme="minorHAnsi" w:cstheme="minorHAnsi"/>
+              </w:rPr>
+              <w:t>(context, index)</w:t>
+            </w:r>
+          </w:p>
+        </w:tc>
+        <w:tc>
+          <w:tcPr>
+            <w:tcW w:w="0" w:type="auto"/>
+            <w:vAlign w:val="center"/>
+            <w:hideMark/>
+          </w:tcPr>
+          <w:p>
+            <w:pPr>
+              <w:pStyle w:val="NormalWeb"/>
+              <w:rPr>
+                <w:rFonts w:asciiTheme="minorHAnsi" w:hAnsiTheme="minorHAnsi" w:cstheme="minorHAnsi"/>
+              </w:rPr>
+            </w:pPr>
+            <w:r>
+              <w:rPr>
+                <w:rFonts w:asciiTheme="minorHAnsi" w:hAnsiTheme="minorHAnsi" w:cstheme="minorHAnsi"/>
+              </w:rPr>
+              <w:t>Yes</w:t>
+            </w:r>
+          </w:p>
+        </w:tc>
+        <w:tc>
+          <w:tcPr>
+            <w:tcW w:w="0" w:type="auto"/>
+            <w:vAlign w:val="center"/>
+            <w:hideMark/>
+          </w:tcPr>
+          <w:p>
+            <w:pPr>
+              <w:pStyle w:val="NormalWeb"/>
+              <w:rPr>
+                <w:rFonts w:asciiTheme="minorHAnsi" w:hAnsiTheme="minorHAnsi" w:cstheme="minorHAnsi"/>
+              </w:rPr>
+            </w:pPr>
+            <w:r>
+              <w:rPr>
+                <w:rFonts w:asciiTheme="minorHAnsi" w:hAnsiTheme="minorHAnsi" w:cstheme="minorHAnsi"/>
+              </w:rPr>
+              <w:t>Two params required; ignore context with _.</w:t>
+            </w:r>
+          </w:p>
+        </w:tc>
+      </w:tr>
+      <w:tr>
+        <w:trPr>
+          <w:tblCellSpacing w:w="15" w:type="dxa"/>
+        </w:trPr>
+        <w:tc>
+          <w:tcPr>
+            <w:tcW w:w="0" w:type="auto"/>
+            <w:vAlign w:val="center"/>
+            <w:hideMark/>
+          </w:tcPr>
+          <w:p>
+            <w:pPr>
+              <w:pStyle w:val="NormalWeb"/>
+              <w:rPr>
+                <w:rFonts w:asciiTheme="minorHAnsi" w:hAnsiTheme="minorHAnsi" w:cstheme="minorHAnsi"/>
+              </w:rPr>
+            </w:pPr>
+            <w:proofErr w:type="spellStart"/>
+            <w:r>
+              <w:rPr>
+                <w:rFonts w:asciiTheme="minorHAnsi" w:hAnsiTheme="minorHAnsi" w:cstheme="minorHAnsi"/>
+              </w:rPr>
+              <w:t>onChanged</w:t>
+            </w:r>
+            <w:proofErr w:type="spellEnd"/>
+          </w:p>
+        </w:tc>
+        <w:tc>
+          <w:tcPr>
+            <w:tcW w:w="0" w:type="auto"/>
+            <w:vAlign w:val="center"/>
+            <w:hideMark/>
+          </w:tcPr>
+          <w:p>
+            <w:pPr>
+              <w:pStyle w:val="NormalWeb"/>
+              <w:rPr>
+                <w:rFonts w:asciiTheme="minorHAnsi" w:hAnsiTheme="minorHAnsi" w:cstheme="minorHAnsi"/>
+              </w:rPr>
+            </w:pPr>
+            <w:r>
+              <w:rPr>
+                <w:rFonts w:asciiTheme="minorHAnsi" w:hAnsiTheme="minorHAnsi" w:cstheme="minorHAnsi"/>
+              </w:rPr>
+              <w:t>(bool? value)</w:t>
+            </w:r>
+          </w:p>
+        </w:tc>
+        <w:tc>
+          <w:tcPr>
+            <w:tcW w:w="0" w:type="auto"/>
+            <w:vAlign w:val="center"/>
+            <w:hideMark/>
+          </w:tcPr>
+          <w:p>
+            <w:pPr>
+              <w:pStyle w:val="NormalWeb"/>
+              <w:rPr>
+                <w:rFonts w:asciiTheme="minorHAnsi" w:hAnsiTheme="minorHAnsi" w:cstheme="minorHAnsi"/>
+              </w:rPr>
+            </w:pPr>
+            <w:r>
+              <w:rPr>
+                <w:rFonts w:asciiTheme="minorHAnsi" w:hAnsiTheme="minorHAnsi" w:cstheme="minorHAnsi"/>
+              </w:rPr>
+              <w:t>Yes</w:t>
+            </w:r>
+          </w:p>
+        </w:tc>
+        <w:tc>
+          <w:tcPr>
+            <w:tcW w:w="0" w:type="auto"/>
+            <w:vAlign w:val="center"/>
+            <w:hideMark/>
+          </w:tcPr>
+          <w:p>
+            <w:pPr>
+              <w:pStyle w:val="NormalWeb"/>
+              <w:rPr>
+                <w:rFonts w:asciiTheme="minorHAnsi" w:hAnsiTheme="minorHAnsi" w:cstheme="minorHAnsi"/>
+              </w:rPr>
+            </w:pPr>
+            <w:r>
+              <w:rPr>
+                <w:rFonts w:asciiTheme="minorHAnsi" w:hAnsiTheme="minorHAnsi" w:cstheme="minorHAnsi"/>
+              </w:rPr>
+              <w:t>One param required; ignore value with _.</w:t>
+            </w:r>
+          </w:p>
+        </w:tc>
+      </w:tr>
+      <w:tr>
+        <w:trPr>
+          <w:tblCellSpacing w:w="15" w:type="dxa"/>
+        </w:trPr>
+        <w:tc>
+          <w:tcPr>
+            <w:tcW w:w="0" w:type="auto"/>
+            <w:vAlign w:val="center"/>
+            <w:hideMark/>
+          </w:tcPr>
+          <w:p>
+            <w:pPr>
+              <w:pStyle w:val="NormalWeb"/>
+              <w:rPr>
+                <w:rFonts w:asciiTheme="minorHAnsi" w:hAnsiTheme="minorHAnsi" w:cstheme="minorHAnsi"/>
+              </w:rPr>
+            </w:pPr>
+            <w:proofErr w:type="spellStart"/>
+            <w:r>
+              <w:rPr>
+                <w:rFonts w:asciiTheme="minorHAnsi" w:hAnsiTheme="minorHAnsi" w:cstheme="minorHAnsi"/>
+              </w:rPr>
+              <w:t>onPressed</w:t>
+            </w:r>
+            <w:proofErr w:type="spellEnd"/>
+          </w:p>
+        </w:tc>
+        <w:tc>
+          <w:tcPr>
+            <w:tcW w:w="0" w:type="auto"/>
+            <w:vAlign w:val="center"/>
+            <w:hideMark/>
+          </w:tcPr>
+          <w:p>
+            <w:pPr>
+              <w:pStyle w:val="NormalWeb"/>
+              <w:rPr>
+                <w:rFonts w:asciiTheme="minorHAnsi" w:hAnsiTheme="minorHAnsi" w:cstheme="minorHAnsi"/>
+              </w:rPr>
+            </w:pPr>
+            <w:r>
+              <w:rPr>
+                <w:rFonts w:asciiTheme="minorHAnsi" w:hAnsiTheme="minorHAnsi" w:cstheme="minorHAnsi"/>
+              </w:rPr>
+              <w:t>()</w:t>
+            </w:r>
+          </w:p>
+        </w:tc>
+        <w:tc>
+          <w:tcPr>
+            <w:tcW w:w="0" w:type="auto"/>
+            <w:vAlign w:val="center"/>
+            <w:hideMark/>
+          </w:tcPr>
+          <w:p>
+            <w:pPr>
+              <w:pStyle w:val="NormalWeb"/>
+              <w:rPr>
+                <w:rFonts w:asciiTheme="minorHAnsi" w:hAnsiTheme="minorHAnsi" w:cstheme="minorHAnsi"/>
+              </w:rPr>
+            </w:pPr>
+            <w:r>
+              <w:rPr>
+                <w:rFonts w:asciiTheme="minorHAnsi" w:hAnsiTheme="minorHAnsi" w:cstheme="minorHAnsi"/>
+              </w:rPr>
+              <w:t>No</w:t>
+            </w:r>
+          </w:p>
+        </w:tc>
+        <w:tc>
+          <w:tcPr>
+            <w:tcW w:w="0" w:type="auto"/>
+            <w:vAlign w:val="center"/>
+            <w:hideMark/>
+          </w:tcPr>
+          <w:p>
+            <w:pPr>
+              <w:pStyle w:val="NormalWeb"/>
+              <w:rPr>
+                <w:rFonts w:asciiTheme="minorHAnsi" w:hAnsiTheme="minorHAnsi" w:cstheme="minorHAnsi"/>
+              </w:rPr>
+            </w:pPr>
+            <w:r>
+              <w:rPr>
+                <w:rFonts w:asciiTheme="minorHAnsi" w:hAnsiTheme="minorHAnsi" w:cstheme="minorHAnsi"/>
+              </w:rPr>
+              <w:t>No parameters at all.</w:t>
+            </w:r>
+          </w:p>
+        </w:tc>
+      </w:tr>
+    </w:tbl>
+    <w:p>
+      <w:pPr>
+        <w:pStyle w:val="NormalWeb"/>
+        <w:spacing w:before="0" w:beforeAutospacing="0" w:after="0" w:afterAutospacing="0"/>
+        <w:rPr>
+          <w:rFonts w:asciiTheme="minorHAnsi" w:hAnsiTheme="minorHAnsi" w:cstheme="minorHAnsi"/>
+        </w:rPr>
+      </w:pPr>
+    </w:p>
+    <w:p>
+      <w:pPr>
+        <w:pStyle w:val="NormalWeb"/>
+        <w:spacing w:before="0" w:beforeAutospacing="0" w:after="0" w:afterAutospacing="0"/>
+        <w:rPr>
+          <w:rFonts w:asciiTheme="minorHAnsi" w:hAnsiTheme="minorHAnsi" w:cstheme="minorHAnsi"/>
+        </w:rPr>
+      </w:pPr>
+      <w:r>
+        <w:rPr>
+          <w:rFonts w:asciiTheme="minorHAnsi" w:hAnsiTheme="minorHAnsi" w:cstheme="minorHAnsi"/>
+        </w:rPr>
+        <w:t>When Parameter takes value and you don’t want to pass values at that time you can ignoring with “_”.</w:t>
+      </w:r>
+    </w:p>
+    <w:p>
+      <w:pPr>
+        <w:pStyle w:val="NormalWeb"/>
+        <w:spacing w:before="0" w:beforeAutospacing="0" w:after="0" w:afterAutospacing="0"/>
+        <w:rPr>
+          <w:rFonts w:asciiTheme="minorHAnsi" w:hAnsiTheme="minorHAnsi" w:cstheme="minorHAnsi"/>
+        </w:rPr>
+      </w:pPr>
+    </w:p>
+    <w:p>
+      <w:pPr>
+        <w:pStyle w:val="NormalWeb"/>
+        <w:spacing w:before="0" w:beforeAutospacing="0" w:after="240" w:afterAutospacing="0"/>
+        <w:rPr>
+          <w:rFonts w:asciiTheme="minorHAnsi" w:hAnsiTheme="minorHAnsi" w:cstheme="minorHAnsi"/>
+          <w:sz w:val="32"/>
+          <w:szCs w:val="32"/>
+        </w:rPr>
+      </w:pPr>
+      <w:proofErr w:type="spellStart"/>
+      <w:r>
+        <w:rPr>
+          <w:rFonts w:asciiTheme="minorHAnsi" w:hAnsiTheme="minorHAnsi" w:cstheme="minorHAnsi"/>
+          <w:sz w:val="32"/>
+          <w:szCs w:val="32"/>
+        </w:rPr>
+        <w:t>StateProvider</w:t>
+      </w:r>
+      <w:proofErr w:type="spellEnd"/>
+      <w:r>
+        <w:rPr>
+          <w:rFonts w:asciiTheme="minorHAnsi" w:hAnsiTheme="minorHAnsi" w:cstheme="minorHAnsi"/>
+          <w:sz w:val="32"/>
+          <w:szCs w:val="32"/>
+        </w:rPr>
+        <w:t xml:space="preserve"> vs </w:t>
+      </w:r>
+      <w:proofErr w:type="spellStart"/>
+      <w:r>
+        <w:rPr>
+          <w:rFonts w:asciiTheme="minorHAnsi" w:hAnsiTheme="minorHAnsi" w:cstheme="minorHAnsi"/>
+          <w:sz w:val="32"/>
+          <w:szCs w:val="32"/>
+        </w:rPr>
+        <w:t>StateNotifierProvider</w:t>
+      </w:r>
+      <w:proofErr w:type="spellEnd"/>
+      <w:r>
+        <w:rPr>
+          <w:rFonts w:asciiTheme="minorHAnsi" w:hAnsiTheme="minorHAnsi" w:cstheme="minorHAnsi"/>
+          <w:sz w:val="32"/>
+          <w:szCs w:val="32"/>
+        </w:rPr>
+        <w:t xml:space="preserve"> Difference?</w:t>
+      </w:r>
+    </w:p>
+    <w:tbl>
+      <w:tblPr>
+        <w:tblW w:w="0" w:type="auto"/>
+        <w:tblCellSpacing w:w="15" w:type="dxa"/>
+        <w:tblCellMar>
+          <w:top w:w="15" w:type="dxa"/>
+          <w:left w:w="15" w:type="dxa"/>
+          <w:bottom w:w="15" w:type="dxa"/>
+          <w:right w:w="15" w:type="dxa"/>
+        </w:tblCellMar>
+        <w:tblLook w:val="04A0" w:firstRow="1" w:lastRow="0" w:firstColumn="1" w:lastColumn="0" w:noHBand="0" w:noVBand="1"/>
+      </w:tblPr>
+      <w:tblGrid>
+        <w:gridCol w:w="1142"/>
+        <w:gridCol w:w="2034"/>
+        <w:gridCol w:w="2840"/>
+      </w:tblGrid>
+      <w:tr>
+        <w:trPr>
+          <w:tblHeader/>
+          <w:tblCellSpacing w:w="15" w:type="dxa"/>
+        </w:trPr>
+        <w:tc>
+          <w:tcPr>
+            <w:tcW w:w="0" w:type="auto"/>
+            <w:vAlign w:val="center"/>
+            <w:hideMark/>
+          </w:tcPr>
+          <w:p>
+            <w:pPr>
+              <w:pStyle w:val="NormalWeb"/>
+              <w:rPr>
+                <w:rFonts w:asciiTheme="minorHAnsi" w:hAnsiTheme="minorHAnsi" w:cstheme="minorHAnsi"/>
+                <w:b/>
+                <w:bCs/>
+              </w:rPr>
+            </w:pPr>
+            <w:r>
+              <w:rPr>
+                <w:rFonts w:asciiTheme="minorHAnsi" w:hAnsiTheme="minorHAnsi" w:cstheme="minorHAnsi"/>
+                <w:b/>
+                <w:bCs/>
+              </w:rPr>
+              <w:t>Feature</w:t>
+            </w:r>
+          </w:p>
+        </w:tc>
+        <w:tc>
+          <w:tcPr>
+            <w:tcW w:w="0" w:type="auto"/>
+            <w:vAlign w:val="center"/>
+            <w:hideMark/>
+          </w:tcPr>
+          <w:p>
+            <w:pPr>
+              <w:pStyle w:val="NormalWeb"/>
+              <w:rPr>
+                <w:rFonts w:asciiTheme="minorHAnsi" w:hAnsiTheme="minorHAnsi" w:cstheme="minorHAnsi"/>
+                <w:b/>
+                <w:bCs/>
+              </w:rPr>
+            </w:pPr>
+            <w:proofErr w:type="spellStart"/>
+            <w:r>
+              <w:rPr>
+                <w:rFonts w:asciiTheme="minorHAnsi" w:hAnsiTheme="minorHAnsi" w:cstheme="minorHAnsi"/>
+                <w:b/>
+                <w:bCs/>
+              </w:rPr>
+              <w:t>StateProvider</w:t>
+            </w:r>
+            <w:proofErr w:type="spellEnd"/>
+          </w:p>
+        </w:tc>
+        <w:tc>
+          <w:tcPr>
+            <w:tcW w:w="0" w:type="auto"/>
+            <w:vAlign w:val="center"/>
+            <w:hideMark/>
+          </w:tcPr>
+          <w:p>
+            <w:pPr>
+              <w:pStyle w:val="NormalWeb"/>
+              <w:rPr>
+                <w:rFonts w:asciiTheme="minorHAnsi" w:hAnsiTheme="minorHAnsi" w:cstheme="minorHAnsi"/>
+                <w:b/>
+                <w:bCs/>
+              </w:rPr>
+            </w:pPr>
+            <w:proofErr w:type="spellStart"/>
+            <w:r>
+              <w:rPr>
+                <w:rFonts w:asciiTheme="minorHAnsi" w:hAnsiTheme="minorHAnsi" w:cstheme="minorHAnsi"/>
+                <w:b/>
+                <w:bCs/>
+              </w:rPr>
+              <w:t>StateNotifierProvider</w:t>
+            </w:r>
+            <w:proofErr w:type="spellEnd"/>
+          </w:p>
+        </w:tc>
+      </w:tr>
+      <w:tr>
+        <w:trPr>
+          <w:tblCellSpacing w:w="15" w:type="dxa"/>
+        </w:trPr>
+        <w:tc>
+          <w:tcPr>
+            <w:tcW w:w="0" w:type="auto"/>
+            <w:vAlign w:val="center"/>
+            <w:hideMark/>
+          </w:tcPr>
+          <w:p>
+            <w:pPr>
+              <w:pStyle w:val="NormalWeb"/>
+              <w:rPr>
+                <w:rFonts w:asciiTheme="minorHAnsi" w:hAnsiTheme="minorHAnsi" w:cstheme="minorHAnsi"/>
+              </w:rPr>
+            </w:pPr>
+            <w:r>
+              <w:rPr>
+                <w:rFonts w:asciiTheme="minorHAnsi" w:hAnsiTheme="minorHAnsi" w:cstheme="minorHAnsi"/>
+              </w:rPr>
+              <w:t>Stores</w:t>
+            </w:r>
+          </w:p>
+        </w:tc>
+        <w:tc>
+          <w:tcPr>
+            <w:tcW w:w="0" w:type="auto"/>
+            <w:vAlign w:val="center"/>
+            <w:hideMark/>
+          </w:tcPr>
+          <w:p>
+            <w:pPr>
+              <w:pStyle w:val="NormalWeb"/>
+              <w:rPr>
+                <w:rFonts w:asciiTheme="minorHAnsi" w:hAnsiTheme="minorHAnsi" w:cstheme="minorHAnsi"/>
+              </w:rPr>
+            </w:pPr>
+            <w:r>
+              <w:rPr>
+                <w:rFonts w:asciiTheme="minorHAnsi" w:hAnsiTheme="minorHAnsi" w:cstheme="minorHAnsi"/>
+              </w:rPr>
+              <w:t>Simple value</w:t>
+            </w:r>
+          </w:p>
+        </w:tc>
+        <w:tc>
+          <w:tcPr>
+            <w:tcW w:w="0" w:type="auto"/>
+            <w:vAlign w:val="center"/>
+            <w:hideMark/>
+          </w:tcPr>
+          <w:p>
+            <w:pPr>
+              <w:pStyle w:val="NormalWeb"/>
+              <w:rPr>
+                <w:rFonts w:asciiTheme="minorHAnsi" w:hAnsiTheme="minorHAnsi" w:cstheme="minorHAnsi"/>
+              </w:rPr>
+            </w:pPr>
+            <w:r>
+              <w:rPr>
+                <w:rFonts w:asciiTheme="minorHAnsi" w:hAnsiTheme="minorHAnsi" w:cstheme="minorHAnsi"/>
+              </w:rPr>
+              <w:t>Complex state (class/model)</w:t>
+            </w:r>
+          </w:p>
+        </w:tc>
+      </w:tr>
+      <w:tr>
+        <w:trPr>
+          <w:tblCellSpacing w:w="15" w:type="dxa"/>
+        </w:trPr>
+        <w:tc>
+          <w:tcPr>
+            <w:tcW w:w="0" w:type="auto"/>
+            <w:vAlign w:val="center"/>
+            <w:hideMark/>
+          </w:tcPr>
+          <w:p>
+            <w:pPr>
+              <w:pStyle w:val="NormalWeb"/>
+              <w:rPr>
+                <w:rFonts w:asciiTheme="minorHAnsi" w:hAnsiTheme="minorHAnsi" w:cstheme="minorHAnsi"/>
+              </w:rPr>
+            </w:pPr>
+            <w:r>
+              <w:rPr>
+                <w:rFonts w:asciiTheme="minorHAnsi" w:hAnsiTheme="minorHAnsi" w:cstheme="minorHAnsi"/>
+              </w:rPr>
+              <w:t>Logic</w:t>
+            </w:r>
+          </w:p>
+        </w:tc>
+        <w:tc>
+          <w:tcPr>
+            <w:tcW w:w="0" w:type="auto"/>
+            <w:vAlign w:val="center"/>
+            <w:hideMark/>
+          </w:tcPr>
+          <w:p>
+            <w:pPr>
+              <w:pStyle w:val="NormalWeb"/>
+              <w:rPr>
+                <w:rFonts w:asciiTheme="minorHAnsi" w:hAnsiTheme="minorHAnsi" w:cstheme="minorHAnsi"/>
+              </w:rPr>
+            </w:pPr>
+            <w:r>
+              <w:rPr>
+                <w:rFonts w:asciiTheme="minorHAnsi" w:hAnsiTheme="minorHAnsi" w:cstheme="minorHAnsi"/>
+              </w:rPr>
+              <w:t>None inside</w:t>
+            </w:r>
+          </w:p>
+        </w:tc>
+        <w:tc>
+          <w:tcPr>
+            <w:tcW w:w="0" w:type="auto"/>
+            <w:vAlign w:val="center"/>
+            <w:hideMark/>
+          </w:tcPr>
+          <w:p>
+            <w:pPr>
+              <w:pStyle w:val="NormalWeb"/>
+              <w:rPr>
+                <w:rFonts w:asciiTheme="minorHAnsi" w:hAnsiTheme="minorHAnsi" w:cstheme="minorHAnsi"/>
+              </w:rPr>
+            </w:pPr>
+            <w:r>
+              <w:rPr>
+                <w:rFonts w:asciiTheme="minorHAnsi" w:hAnsiTheme="minorHAnsi" w:cstheme="minorHAnsi"/>
+              </w:rPr>
+              <w:t>Methods inside a notifier</w:t>
+            </w:r>
+          </w:p>
+        </w:tc>
+      </w:tr>
+      <w:tr>
+        <w:trPr>
+          <w:tblCellSpacing w:w="15" w:type="dxa"/>
+        </w:trPr>
+        <w:tc>
+          <w:tcPr>
+            <w:tcW w:w="0" w:type="auto"/>
+            <w:vAlign w:val="center"/>
+            <w:hideMark/>
+          </w:tcPr>
+          <w:p>
+            <w:pPr>
+              <w:pStyle w:val="NormalWeb"/>
+              <w:rPr>
+                <w:rFonts w:asciiTheme="minorHAnsi" w:hAnsiTheme="minorHAnsi" w:cstheme="minorHAnsi"/>
+              </w:rPr>
+            </w:pPr>
+            <w:r>
+              <w:rPr>
+                <w:rFonts w:asciiTheme="minorHAnsi" w:hAnsiTheme="minorHAnsi" w:cstheme="minorHAnsi"/>
+              </w:rPr>
+              <w:t>Mutability</w:t>
+            </w:r>
+          </w:p>
+        </w:tc>
+        <w:tc>
+          <w:tcPr>
+            <w:tcW w:w="0" w:type="auto"/>
+            <w:vAlign w:val="center"/>
+            <w:hideMark/>
+          </w:tcPr>
+          <w:p>
+            <w:pPr>
+              <w:pStyle w:val="NormalWeb"/>
+              <w:rPr>
+                <w:rFonts w:asciiTheme="minorHAnsi" w:hAnsiTheme="minorHAnsi" w:cstheme="minorHAnsi"/>
+              </w:rPr>
+            </w:pPr>
+            <w:proofErr w:type="gramStart"/>
+            <w:r>
+              <w:rPr>
+                <w:rFonts w:asciiTheme="minorHAnsi" w:hAnsiTheme="minorHAnsi" w:cstheme="minorHAnsi"/>
+              </w:rPr>
+              <w:t>Via .state</w:t>
+            </w:r>
+            <w:proofErr w:type="gramEnd"/>
+          </w:p>
+        </w:tc>
+        <w:tc>
+          <w:tcPr>
+            <w:tcW w:w="0" w:type="auto"/>
+            <w:vAlign w:val="center"/>
+            <w:hideMark/>
+          </w:tcPr>
+          <w:p>
+            <w:pPr>
+              <w:pStyle w:val="NormalWeb"/>
+              <w:rPr>
+                <w:rFonts w:asciiTheme="minorHAnsi" w:hAnsiTheme="minorHAnsi" w:cstheme="minorHAnsi"/>
+              </w:rPr>
+            </w:pPr>
+            <w:r>
+              <w:rPr>
+                <w:rFonts w:asciiTheme="minorHAnsi" w:hAnsiTheme="minorHAnsi" w:cstheme="minorHAnsi"/>
+              </w:rPr>
+              <w:t>Via notifier methods</w:t>
+            </w:r>
+          </w:p>
+        </w:tc>
+      </w:tr>
+      <w:tr>
+        <w:trPr>
+          <w:tblCellSpacing w:w="15" w:type="dxa"/>
+        </w:trPr>
+        <w:tc>
+          <w:tcPr>
+            <w:tcW w:w="0" w:type="auto"/>
+            <w:vAlign w:val="center"/>
+            <w:hideMark/>
+          </w:tcPr>
+          <w:p>
+            <w:pPr>
+              <w:pStyle w:val="NormalWeb"/>
+              <w:rPr>
+                <w:rFonts w:asciiTheme="minorHAnsi" w:hAnsiTheme="minorHAnsi" w:cstheme="minorHAnsi"/>
+              </w:rPr>
+            </w:pPr>
+            <w:r>
+              <w:rPr>
+                <w:rFonts w:asciiTheme="minorHAnsi" w:hAnsiTheme="minorHAnsi" w:cstheme="minorHAnsi"/>
+              </w:rPr>
+              <w:t>Use for</w:t>
+            </w:r>
+          </w:p>
+        </w:tc>
+        <w:tc>
+          <w:tcPr>
+            <w:tcW w:w="0" w:type="auto"/>
+            <w:vAlign w:val="center"/>
+            <w:hideMark/>
+          </w:tcPr>
+          <w:p>
+            <w:pPr>
+              <w:pStyle w:val="NormalWeb"/>
+              <w:rPr>
+                <w:rFonts w:asciiTheme="minorHAnsi" w:hAnsiTheme="minorHAnsi" w:cstheme="minorHAnsi"/>
+              </w:rPr>
+            </w:pPr>
+            <w:r>
+              <w:rPr>
+                <w:rFonts w:asciiTheme="minorHAnsi" w:hAnsiTheme="minorHAnsi" w:cstheme="minorHAnsi"/>
+              </w:rPr>
+              <w:t>Small state</w:t>
+            </w:r>
+          </w:p>
+        </w:tc>
+        <w:tc>
+          <w:tcPr>
+            <w:tcW w:w="0" w:type="auto"/>
+            <w:vAlign w:val="center"/>
+            <w:hideMark/>
+          </w:tcPr>
+          <w:p>
+            <w:pPr>
+              <w:pStyle w:val="NormalWeb"/>
+              <w:rPr>
+                <w:rFonts w:asciiTheme="minorHAnsi" w:hAnsiTheme="minorHAnsi" w:cstheme="minorHAnsi"/>
+              </w:rPr>
+            </w:pPr>
+            <w:r>
+              <w:rPr>
+                <w:rFonts w:asciiTheme="minorHAnsi" w:hAnsiTheme="minorHAnsi" w:cstheme="minorHAnsi"/>
+              </w:rPr>
+              <w:t>Business logic</w:t>
+            </w:r>
+          </w:p>
+        </w:tc>
+      </w:tr>
+      <w:tr>
+        <w:trPr>
+          <w:tblCellSpacing w:w="15" w:type="dxa"/>
+        </w:trPr>
+        <w:tc>
+          <w:tcPr>
+            <w:tcW w:w="0" w:type="auto"/>
+            <w:vAlign w:val="center"/>
+            <w:hideMark/>
+          </w:tcPr>
+          <w:p>
+            <w:pPr>
+              <w:pStyle w:val="NormalWeb"/>
+              <w:rPr>
+                <w:rFonts w:asciiTheme="minorHAnsi" w:hAnsiTheme="minorHAnsi" w:cstheme="minorHAnsi"/>
+              </w:rPr>
+            </w:pPr>
+            <w:r>
+              <w:rPr>
+                <w:rFonts w:asciiTheme="minorHAnsi" w:hAnsiTheme="minorHAnsi" w:cstheme="minorHAnsi"/>
+              </w:rPr>
+              <w:t>Boilerplate</w:t>
+            </w:r>
+          </w:p>
+        </w:tc>
+        <w:tc>
+          <w:tcPr>
+            <w:tcW w:w="0" w:type="auto"/>
+            <w:vAlign w:val="center"/>
+            <w:hideMark/>
+          </w:tcPr>
+          <w:p>
+            <w:pPr>
+              <w:pStyle w:val="NormalWeb"/>
+              <w:rPr>
+                <w:rFonts w:asciiTheme="minorHAnsi" w:hAnsiTheme="minorHAnsi" w:cstheme="minorHAnsi"/>
+              </w:rPr>
+            </w:pPr>
+            <w:r>
+              <w:rPr>
+                <w:rFonts w:asciiTheme="minorHAnsi" w:hAnsiTheme="minorHAnsi" w:cstheme="minorHAnsi"/>
+              </w:rPr>
+              <w:t>Very little</w:t>
+            </w:r>
+          </w:p>
+        </w:tc>
+        <w:tc>
+          <w:tcPr>
+            <w:tcW w:w="0" w:type="auto"/>
+            <w:vAlign w:val="center"/>
+            <w:hideMark/>
+          </w:tcPr>
+          <w:p>
+            <w:pPr>
+              <w:pStyle w:val="NormalWeb"/>
+              <w:rPr>
+                <w:rFonts w:asciiTheme="minorHAnsi" w:hAnsiTheme="minorHAnsi" w:cstheme="minorHAnsi"/>
+              </w:rPr>
+            </w:pPr>
+            <w:r>
+              <w:rPr>
+                <w:rFonts w:asciiTheme="minorHAnsi" w:hAnsiTheme="minorHAnsi" w:cstheme="minorHAnsi"/>
+              </w:rPr>
+              <w:t>More code</w:t>
+            </w:r>
+          </w:p>
+        </w:tc>
+      </w:tr>
+      <w:tr>
+        <w:trPr>
+          <w:tblCellSpacing w:w="15" w:type="dxa"/>
+        </w:trPr>
+        <w:tc>
+          <w:tcPr>
+            <w:tcW w:w="0" w:type="auto"/>
+            <w:vAlign w:val="center"/>
+            <w:hideMark/>
+          </w:tcPr>
+          <w:p>
+            <w:pPr>
+              <w:pStyle w:val="NormalWeb"/>
+              <w:rPr>
+                <w:rFonts w:asciiTheme="minorHAnsi" w:hAnsiTheme="minorHAnsi" w:cstheme="minorHAnsi"/>
+              </w:rPr>
+            </w:pPr>
+            <w:r>
+              <w:rPr>
+                <w:rFonts w:asciiTheme="minorHAnsi" w:hAnsiTheme="minorHAnsi" w:cstheme="minorHAnsi"/>
+              </w:rPr>
+              <w:t>Examples</w:t>
+            </w:r>
+          </w:p>
+        </w:tc>
+        <w:tc>
+          <w:tcPr>
+            <w:tcW w:w="0" w:type="auto"/>
+            <w:vAlign w:val="center"/>
+            <w:hideMark/>
+          </w:tcPr>
+          <w:p>
+            <w:pPr>
+              <w:pStyle w:val="NormalWeb"/>
+              <w:rPr>
+                <w:rFonts w:asciiTheme="minorHAnsi" w:hAnsiTheme="minorHAnsi" w:cstheme="minorHAnsi"/>
+              </w:rPr>
+            </w:pPr>
+            <w:r>
+              <w:rPr>
+                <w:rFonts w:asciiTheme="minorHAnsi" w:hAnsiTheme="minorHAnsi" w:cstheme="minorHAnsi"/>
+              </w:rPr>
+              <w:t>counter, bool toggle</w:t>
+            </w:r>
+          </w:p>
+        </w:tc>
+        <w:tc>
+          <w:tcPr>
+            <w:tcW w:w="0" w:type="auto"/>
+            <w:vAlign w:val="center"/>
+            <w:hideMark/>
+          </w:tcPr>
+          <w:p>
+            <w:pPr>
+              <w:pStyle w:val="NormalWeb"/>
+              <w:rPr>
+                <w:rFonts w:asciiTheme="minorHAnsi" w:hAnsiTheme="minorHAnsi" w:cstheme="minorHAnsi"/>
+              </w:rPr>
+            </w:pPr>
+            <w:proofErr w:type="spellStart"/>
+            <w:r>
+              <w:rPr>
+                <w:rFonts w:asciiTheme="minorHAnsi" w:hAnsiTheme="minorHAnsi" w:cstheme="minorHAnsi"/>
+              </w:rPr>
+              <w:t>todo</w:t>
+            </w:r>
+            <w:proofErr w:type="spellEnd"/>
+            <w:r>
+              <w:rPr>
+                <w:rFonts w:asciiTheme="minorHAnsi" w:hAnsiTheme="minorHAnsi" w:cstheme="minorHAnsi"/>
+              </w:rPr>
+              <w:t xml:space="preserve"> list, user auth, cart</w:t>
+            </w:r>
+          </w:p>
+        </w:tc>
+      </w:tr>
+    </w:tbl>
+    <w:p>
+      <w:pPr>
+        <w:pStyle w:val="NormalWeb"/>
+        <w:spacing w:before="0" w:beforeAutospacing="0" w:after="0" w:afterAutospacing="0"/>
+        <w:rPr>
+          <w:rFonts w:asciiTheme="minorHAnsi" w:hAnsiTheme="minorHAnsi" w:cstheme="minorHAnsi"/>
+        </w:rPr>
+      </w:pPr>
+    </w:p>
+    <w:p>
+      <w:pPr>
+        <w:pStyle w:val="NormalWeb"/>
+        <w:spacing w:before="0" w:beforeAutospacing="0" w:after="240" w:afterAutospacing="0"/>
+        <w:rPr>
+          <w:rFonts w:asciiTheme="minorHAnsi" w:hAnsiTheme="minorHAnsi" w:cstheme="minorHAnsi"/>
+          <w:sz w:val="32"/>
+          <w:szCs w:val="32"/>
+        </w:rPr>
+      </w:pPr>
+      <w:r>
+        <w:rPr>
+          <w:rFonts w:asciiTheme="minorHAnsi" w:hAnsiTheme="minorHAnsi" w:cstheme="minorHAnsi"/>
+          <w:sz w:val="32"/>
+          <w:szCs w:val="32"/>
+        </w:rPr>
+        <w:t xml:space="preserve">Difference Between </w:t>
+      </w:r>
+      <w:proofErr w:type="spellStart"/>
+      <w:r>
+        <w:rPr>
+          <w:rFonts w:asciiTheme="minorHAnsi" w:hAnsiTheme="minorHAnsi" w:cstheme="minorHAnsi"/>
+          <w:sz w:val="32"/>
+          <w:szCs w:val="32"/>
+        </w:rPr>
+        <w:t>StateNotifier</w:t>
+      </w:r>
+      <w:proofErr w:type="spellEnd"/>
+      <w:r>
+        <w:rPr>
+          <w:rFonts w:asciiTheme="minorHAnsi" w:hAnsiTheme="minorHAnsi" w:cstheme="minorHAnsi"/>
+          <w:sz w:val="32"/>
+          <w:szCs w:val="32"/>
+        </w:rPr>
+        <w:t xml:space="preserve"> vs </w:t>
+      </w:r>
+      <w:proofErr w:type="spellStart"/>
+      <w:r>
+        <w:rPr>
+          <w:rFonts w:asciiTheme="minorHAnsi" w:hAnsiTheme="minorHAnsi" w:cstheme="minorHAnsi"/>
+          <w:sz w:val="32"/>
+          <w:szCs w:val="32"/>
+        </w:rPr>
+        <w:t>FutureProvider</w:t>
+      </w:r>
+      <w:proofErr w:type="spellEnd"/>
+    </w:p>
+    <w:tbl>
+      <w:tblPr>
+        <w:tblW w:w="0" w:type="auto"/>
+        <w:tblCellSpacing w:w="15" w:type="dxa"/>
+        <w:tblCellMar>
+          <w:top w:w="15" w:type="dxa"/>
+          <w:left w:w="15" w:type="dxa"/>
+          <w:bottom w:w="15" w:type="dxa"/>
+          <w:right w:w="15" w:type="dxa"/>
+        </w:tblCellMar>
+        <w:tblLook w:val="04A0" w:firstRow="1" w:lastRow="0" w:firstColumn="1" w:lastColumn="0" w:noHBand="0" w:noVBand="1"/>
+      </w:tblPr>
+      <w:tblGrid>
+        <w:gridCol w:w="4854"/>
+        <w:gridCol w:w="1673"/>
+        <w:gridCol w:w="1395"/>
+      </w:tblGrid>
+      <w:tr>
+        <w:trPr>
+          <w:tblHeader/>
+          <w:tblCellSpacing w:w="15" w:type="dxa"/>
+        </w:trPr>
+        <w:tc>
+          <w:tcPr>
+            <w:tcW w:w="0" w:type="auto"/>
+            <w:vAlign w:val="center"/>
+            <w:hideMark/>
+          </w:tcPr>
+          <w:p>
+            <w:pPr>
+              <w:pStyle w:val="NormalWeb"/>
+              <w:rPr>
+                <w:rFonts w:cstheme="minorHAnsi"/>
+                <w:b/>
+                <w:bCs/>
+              </w:rPr>
+            </w:pPr>
+            <w:r>
+              <w:rPr>
+                <w:rFonts w:cstheme="minorHAnsi"/>
+                <w:b/>
+                <w:bCs/>
+              </w:rPr>
+              <w:t>Feature</w:t>
+            </w:r>
+          </w:p>
+        </w:tc>
+        <w:tc>
+          <w:tcPr>
+            <w:tcW w:w="0" w:type="auto"/>
+            <w:vAlign w:val="center"/>
+            <w:hideMark/>
+          </w:tcPr>
+          <w:p>
+            <w:pPr>
+              <w:pStyle w:val="NormalWeb"/>
+              <w:rPr>
+                <w:rFonts w:cstheme="minorHAnsi"/>
+                <w:b/>
+                <w:bCs/>
+              </w:rPr>
+            </w:pPr>
+            <w:proofErr w:type="spellStart"/>
+            <w:r>
+              <w:rPr>
+                <w:rFonts w:cstheme="minorHAnsi"/>
+                <w:b/>
+                <w:bCs/>
+              </w:rPr>
+              <w:t>FutureProvider</w:t>
+            </w:r>
+            <w:proofErr w:type="spellEnd"/>
+          </w:p>
+        </w:tc>
+        <w:tc>
+          <w:tcPr>
+            <w:tcW w:w="0" w:type="auto"/>
+            <w:vAlign w:val="center"/>
+            <w:hideMark/>
+          </w:tcPr>
+          <w:p>
+            <w:pPr>
+              <w:pStyle w:val="NormalWeb"/>
+              <w:rPr>
+                <w:rFonts w:cstheme="minorHAnsi"/>
+                <w:b/>
+                <w:bCs/>
+              </w:rPr>
+            </w:pPr>
+            <w:proofErr w:type="spellStart"/>
+            <w:r>
+              <w:rPr>
+                <w:rFonts w:cstheme="minorHAnsi"/>
+                <w:b/>
+                <w:bCs/>
+              </w:rPr>
+              <w:t>StateNotifier</w:t>
+            </w:r>
+            <w:proofErr w:type="spellEnd"/>
+          </w:p>
+        </w:tc>
+      </w:tr>
+      <w:tr>
+        <w:trPr>
+          <w:tblCellSpacing w:w="15" w:type="dxa"/>
+        </w:trPr>
+        <w:tc>
+          <w:tcPr>
+            <w:tcW w:w="0" w:type="auto"/>
+            <w:vAlign w:val="center"/>
+            <w:hideMark/>
+          </w:tcPr>
+          <w:p>
+            <w:pPr>
+              <w:pStyle w:val="NormalWeb"/>
+              <w:rPr>
+                <w:rFonts w:cstheme="minorHAnsi"/>
+              </w:rPr>
+            </w:pPr>
+            <w:r>
+              <w:rPr>
+                <w:rFonts w:cstheme="minorHAnsi"/>
+              </w:rPr>
+              <w:t>One-time data fetch</w:t>
+            </w:r>
+          </w:p>
+        </w:tc>
+        <w:tc>
+          <w:tcPr>
+            <w:tcW w:w="0" w:type="auto"/>
+            <w:vAlign w:val="center"/>
+            <w:hideMark/>
+          </w:tcPr>
+          <w:p>
+            <w:pPr>
+              <w:pStyle w:val="NormalWeb"/>
+              <w:rPr>
+                <w:rFonts w:cstheme="minorHAnsi"/>
+              </w:rPr>
+            </w:pPr>
+            <w:r>
+              <w:rPr>
+                <w:rFonts w:ascii="Segoe UI Symbol" w:hAnsi="Segoe UI Symbol" w:cs="Segoe UI Symbol"/>
+              </w:rPr>
+              <w:t>✔</w:t>
+            </w:r>
+            <w:r>
+              <w:rPr>
+                <w:rFonts w:cstheme="minorHAnsi"/>
+              </w:rPr>
+              <w:t xml:space="preserve"> Yes</w:t>
+            </w:r>
+          </w:p>
+        </w:tc>
+        <w:tc>
+          <w:tcPr>
+            <w:tcW w:w="0" w:type="auto"/>
+            <w:vAlign w:val="center"/>
+            <w:hideMark/>
+          </w:tcPr>
+          <w:p>
+            <w:pPr>
+              <w:pStyle w:val="NormalWeb"/>
+              <w:rPr>
+                <w:rFonts w:cstheme="minorHAnsi"/>
+              </w:rPr>
+            </w:pPr>
+            <w:r>
+              <w:rPr>
+                <w:rFonts w:ascii="Segoe UI Symbol" w:hAnsi="Segoe UI Symbol" w:cs="Segoe UI Symbol"/>
+              </w:rPr>
+              <w:t>✔</w:t>
+            </w:r>
+            <w:r>
+              <w:rPr>
+                <w:rFonts w:cstheme="minorHAnsi"/>
+              </w:rPr>
+              <w:t xml:space="preserve"> Yes</w:t>
+            </w:r>
+          </w:p>
+        </w:tc>
+      </w:tr>
+      <w:tr>
+        <w:trPr>
+          <w:tblCellSpacing w:w="15" w:type="dxa"/>
+        </w:trPr>
+        <w:tc>
+          <w:tcPr>
+            <w:tcW w:w="0" w:type="auto"/>
+            <w:vAlign w:val="center"/>
+            <w:hideMark/>
+          </w:tcPr>
+          <w:p>
+            <w:pPr>
+              <w:pStyle w:val="NormalWeb"/>
+              <w:rPr>
+                <w:rFonts w:cstheme="minorHAnsi"/>
+              </w:rPr>
+            </w:pPr>
+            <w:r>
+              <w:rPr>
+                <w:rFonts w:cstheme="minorHAnsi"/>
+              </w:rPr>
+              <w:t>Auto UI rebuild when state changes</w:t>
+            </w:r>
+          </w:p>
+        </w:tc>
+        <w:tc>
+          <w:tcPr>
+            <w:tcW w:w="0" w:type="auto"/>
+            <w:vAlign w:val="center"/>
+            <w:hideMark/>
+          </w:tcPr>
+          <w:p>
+            <w:pPr>
+              <w:pStyle w:val="NormalWeb"/>
+              <w:rPr>
+                <w:rFonts w:cstheme="minorHAnsi"/>
+              </w:rPr>
+            </w:pPr>
+            <w:r>
+              <w:rPr>
+                <w:rFonts w:ascii="Segoe UI Emoji" w:hAnsi="Segoe UI Emoji" w:cs="Segoe UI Emoji"/>
+              </w:rPr>
+              <w:t>❌</w:t>
+            </w:r>
+            <w:r>
+              <w:rPr>
+                <w:rFonts w:cstheme="minorHAnsi"/>
+              </w:rPr>
+              <w:t xml:space="preserve"> No</w:t>
+            </w:r>
+          </w:p>
+        </w:tc>
+        <w:tc>
+          <w:tcPr>
+            <w:tcW w:w="0" w:type="auto"/>
+            <w:vAlign w:val="center"/>
+            <w:hideMark/>
+          </w:tcPr>
+          <w:p>
+            <w:pPr>
+              <w:pStyle w:val="NormalWeb"/>
+              <w:rPr>
+                <w:rFonts w:cstheme="minorHAnsi"/>
+              </w:rPr>
+            </w:pPr>
+            <w:r>
+              <w:rPr>
+                <w:rFonts w:ascii="Segoe UI Symbol" w:hAnsi="Segoe UI Symbol" w:cs="Segoe UI Symbol"/>
+              </w:rPr>
+              <w:t>✔</w:t>
+            </w:r>
+            <w:r>
+              <w:rPr>
+                <w:rFonts w:cstheme="minorHAnsi"/>
+              </w:rPr>
+              <w:t xml:space="preserve"> Yes</w:t>
+            </w:r>
+          </w:p>
+        </w:tc>
+      </w:tr>
+      <w:tr>
+        <w:trPr>
+          <w:tblCellSpacing w:w="15" w:type="dxa"/>
+        </w:trPr>
+        <w:tc>
+          <w:tcPr>
+            <w:tcW w:w="0" w:type="auto"/>
+            <w:vAlign w:val="center"/>
+            <w:hideMark/>
+          </w:tcPr>
+          <w:p>
+            <w:pPr>
+              <w:pStyle w:val="NormalWeb"/>
+              <w:rPr>
+                <w:rFonts w:cstheme="minorHAnsi"/>
+              </w:rPr>
+            </w:pPr>
+            <w:r>
+              <w:rPr>
+                <w:rFonts w:cstheme="minorHAnsi"/>
+              </w:rPr>
+              <w:t>Store state in memory</w:t>
+            </w:r>
+          </w:p>
+        </w:tc>
+        <w:tc>
+          <w:tcPr>
+            <w:tcW w:w="0" w:type="auto"/>
+            <w:vAlign w:val="center"/>
+            <w:hideMark/>
+          </w:tcPr>
+          <w:p>
+            <w:pPr>
+              <w:pStyle w:val="NormalWeb"/>
+              <w:rPr>
+                <w:rFonts w:cstheme="minorHAnsi"/>
+              </w:rPr>
+            </w:pPr>
+            <w:r>
+              <w:rPr>
+                <w:rFonts w:ascii="Segoe UI Emoji" w:hAnsi="Segoe UI Emoji" w:cs="Segoe UI Emoji"/>
+              </w:rPr>
+              <w:t>❌</w:t>
+            </w:r>
+            <w:r>
+              <w:rPr>
+                <w:rFonts w:cstheme="minorHAnsi"/>
+              </w:rPr>
+              <w:t xml:space="preserve"> No</w:t>
+            </w:r>
+          </w:p>
+        </w:tc>
+        <w:tc>
+          <w:tcPr>
+            <w:tcW w:w="0" w:type="auto"/>
+            <w:vAlign w:val="center"/>
+            <w:hideMark/>
+          </w:tcPr>
+          <w:p>
+            <w:pPr>
+              <w:pStyle w:val="NormalWeb"/>
+              <w:rPr>
+                <w:rFonts w:cstheme="minorHAnsi"/>
+              </w:rPr>
+            </w:pPr>
+            <w:r>
+              <w:rPr>
+                <w:rFonts w:ascii="Segoe UI Symbol" w:hAnsi="Segoe UI Symbol" w:cs="Segoe UI Symbol"/>
+              </w:rPr>
+              <w:t>✔</w:t>
+            </w:r>
+            <w:r>
+              <w:rPr>
+                <w:rFonts w:cstheme="minorHAnsi"/>
+              </w:rPr>
+              <w:t xml:space="preserve"> Yes</w:t>
+            </w:r>
+          </w:p>
+        </w:tc>
+      </w:tr>
+      <w:tr>
+        <w:trPr>
+          <w:tblCellSpacing w:w="15" w:type="dxa"/>
+        </w:trPr>
+        <w:tc>
+          <w:tcPr>
+            <w:tcW w:w="0" w:type="auto"/>
+            <w:vAlign w:val="center"/>
+            <w:hideMark/>
+          </w:tcPr>
+          <w:p>
+            <w:pPr>
+              <w:pStyle w:val="NormalWeb"/>
+              <w:rPr>
+                <w:rFonts w:cstheme="minorHAnsi"/>
+              </w:rPr>
+            </w:pPr>
+            <w:r>
+              <w:rPr>
+                <w:rFonts w:cstheme="minorHAnsi"/>
+              </w:rPr>
+              <w:t>Insert new data</w:t>
+            </w:r>
+          </w:p>
+        </w:tc>
+        <w:tc>
+          <w:tcPr>
+            <w:tcW w:w="0" w:type="auto"/>
+            <w:vAlign w:val="center"/>
+            <w:hideMark/>
+          </w:tcPr>
+          <w:p>
+            <w:pPr>
+              <w:pStyle w:val="NormalWeb"/>
+              <w:rPr>
+                <w:rFonts w:cstheme="minorHAnsi"/>
+              </w:rPr>
+            </w:pPr>
+            <w:r>
+              <w:rPr>
+                <w:rFonts w:ascii="Segoe UI Emoji" w:hAnsi="Segoe UI Emoji" w:cs="Segoe UI Emoji"/>
+              </w:rPr>
+              <w:t>❌</w:t>
+            </w:r>
+            <w:r>
+              <w:rPr>
+                <w:rFonts w:cstheme="minorHAnsi"/>
+              </w:rPr>
+              <w:t xml:space="preserve"> No</w:t>
+            </w:r>
+          </w:p>
+        </w:tc>
+        <w:tc>
+          <w:tcPr>
+            <w:tcW w:w="0" w:type="auto"/>
+            <w:vAlign w:val="center"/>
+            <w:hideMark/>
+          </w:tcPr>
+          <w:p>
+            <w:pPr>
+              <w:pStyle w:val="NormalWeb"/>
+              <w:rPr>
+                <w:rFonts w:cstheme="minorHAnsi"/>
+              </w:rPr>
+            </w:pPr>
+            <w:r>
+              <w:rPr>
+                <w:rFonts w:ascii="Segoe UI Symbol" w:hAnsi="Segoe UI Symbol" w:cs="Segoe UI Symbol"/>
+              </w:rPr>
+              <w:t>✔</w:t>
+            </w:r>
+            <w:r>
+              <w:rPr>
+                <w:rFonts w:cstheme="minorHAnsi"/>
+              </w:rPr>
+              <w:t xml:space="preserve"> Yes</w:t>
+            </w:r>
+          </w:p>
+        </w:tc>
+      </w:tr>
+      <w:tr>
+        <w:trPr>
+          <w:tblCellSpacing w:w="15" w:type="dxa"/>
+        </w:trPr>
+        <w:tc>
+          <w:tcPr>
+            <w:tcW w:w="0" w:type="auto"/>
+            <w:vAlign w:val="center"/>
+            <w:hideMark/>
+          </w:tcPr>
+          <w:p>
+            <w:pPr>
+              <w:pStyle w:val="NormalWeb"/>
+              <w:rPr>
+                <w:rFonts w:cstheme="minorHAnsi"/>
+              </w:rPr>
+            </w:pPr>
+            <w:r>
+              <w:rPr>
+                <w:rFonts w:cstheme="minorHAnsi"/>
+              </w:rPr>
+              <w:t>Update existing data</w:t>
+            </w:r>
+          </w:p>
+        </w:tc>
+        <w:tc>
+          <w:tcPr>
+            <w:tcW w:w="0" w:type="auto"/>
+            <w:vAlign w:val="center"/>
+            <w:hideMark/>
+          </w:tcPr>
+          <w:p>
+            <w:pPr>
+              <w:pStyle w:val="NormalWeb"/>
+              <w:rPr>
+                <w:rFonts w:cstheme="minorHAnsi"/>
+              </w:rPr>
+            </w:pPr>
+            <w:r>
+              <w:rPr>
+                <w:rFonts w:ascii="Segoe UI Emoji" w:hAnsi="Segoe UI Emoji" w:cs="Segoe UI Emoji"/>
+              </w:rPr>
+              <w:t>❌</w:t>
+            </w:r>
+            <w:r>
+              <w:rPr>
+                <w:rFonts w:cstheme="minorHAnsi"/>
+              </w:rPr>
+              <w:t xml:space="preserve"> No</w:t>
+            </w:r>
+          </w:p>
+        </w:tc>
+        <w:tc>
+          <w:tcPr>
+            <w:tcW w:w="0" w:type="auto"/>
+            <w:vAlign w:val="center"/>
+            <w:hideMark/>
+          </w:tcPr>
+          <w:p>
+            <w:pPr>
+              <w:pStyle w:val="NormalWeb"/>
+              <w:rPr>
+                <w:rFonts w:cstheme="minorHAnsi"/>
+              </w:rPr>
+            </w:pPr>
+            <w:r>
+              <w:rPr>
+                <w:rFonts w:ascii="Segoe UI Symbol" w:hAnsi="Segoe UI Symbol" w:cs="Segoe UI Symbol"/>
+              </w:rPr>
+              <w:t>✔</w:t>
+            </w:r>
+            <w:r>
+              <w:rPr>
+                <w:rFonts w:cstheme="minorHAnsi"/>
+              </w:rPr>
+              <w:t xml:space="preserve"> Yes</w:t>
+            </w:r>
+          </w:p>
+        </w:tc>
+      </w:tr>
+      <w:tr>
+        <w:trPr>
+          <w:tblCellSpacing w:w="15" w:type="dxa"/>
+        </w:trPr>
+        <w:tc>
+          <w:tcPr>
+            <w:tcW w:w="0" w:type="auto"/>
+            <w:vAlign w:val="center"/>
+            <w:hideMark/>
+          </w:tcPr>
+          <w:p>
+            <w:pPr>
+              <w:pStyle w:val="NormalWeb"/>
+              <w:rPr>
+                <w:rFonts w:cstheme="minorHAnsi"/>
+              </w:rPr>
+            </w:pPr>
+            <w:r>
+              <w:rPr>
+                <w:rFonts w:cstheme="minorHAnsi"/>
+              </w:rPr>
+              <w:t>Delete data</w:t>
+            </w:r>
+          </w:p>
+        </w:tc>
+        <w:tc>
+          <w:tcPr>
+            <w:tcW w:w="0" w:type="auto"/>
+            <w:vAlign w:val="center"/>
+            <w:hideMark/>
+          </w:tcPr>
+          <w:p>
+            <w:pPr>
+              <w:pStyle w:val="NormalWeb"/>
+              <w:rPr>
+                <w:rFonts w:cstheme="minorHAnsi"/>
+              </w:rPr>
+            </w:pPr>
+            <w:r>
+              <w:rPr>
+                <w:rFonts w:ascii="Segoe UI Emoji" w:hAnsi="Segoe UI Emoji" w:cs="Segoe UI Emoji"/>
+              </w:rPr>
+              <w:t>❌</w:t>
+            </w:r>
+            <w:r>
+              <w:rPr>
+                <w:rFonts w:cstheme="minorHAnsi"/>
+              </w:rPr>
+              <w:t xml:space="preserve"> No</w:t>
+            </w:r>
+          </w:p>
+        </w:tc>
+        <w:tc>
+          <w:tcPr>
+            <w:tcW w:w="0" w:type="auto"/>
+            <w:vAlign w:val="center"/>
+            <w:hideMark/>
+          </w:tcPr>
+          <w:p>
+            <w:pPr>
+              <w:pStyle w:val="NormalWeb"/>
+              <w:rPr>
+                <w:rFonts w:cstheme="minorHAnsi"/>
+              </w:rPr>
+            </w:pPr>
+            <w:r>
+              <w:rPr>
+                <w:rFonts w:ascii="Segoe UI Symbol" w:hAnsi="Segoe UI Symbol" w:cs="Segoe UI Symbol"/>
+              </w:rPr>
+              <w:t>✔</w:t>
+            </w:r>
+            <w:r>
+              <w:rPr>
+                <w:rFonts w:cstheme="minorHAnsi"/>
+              </w:rPr>
+              <w:t xml:space="preserve"> Yes</w:t>
+            </w:r>
+          </w:p>
+        </w:tc>
+      </w:tr>
+      <w:tr>
+        <w:trPr>
+          <w:tblCellSpacing w:w="15" w:type="dxa"/>
+        </w:trPr>
+        <w:tc>
+          <w:tcPr>
+            <w:tcW w:w="0" w:type="auto"/>
+            <w:vAlign w:val="center"/>
+            <w:hideMark/>
+          </w:tcPr>
+          <w:p>
+            <w:pPr>
+              <w:pStyle w:val="NormalWeb"/>
+              <w:rPr>
+                <w:rFonts w:cstheme="minorHAnsi"/>
+              </w:rPr>
+            </w:pPr>
+            <w:r>
+              <w:rPr>
+                <w:rFonts w:cstheme="minorHAnsi"/>
+              </w:rPr>
+              <w:t>Best for CRUD apps</w:t>
+            </w:r>
+          </w:p>
+        </w:tc>
+        <w:tc>
+          <w:tcPr>
+            <w:tcW w:w="0" w:type="auto"/>
+            <w:vAlign w:val="center"/>
+            <w:hideMark/>
+          </w:tcPr>
+          <w:p>
+            <w:pPr>
+              <w:pStyle w:val="NormalWeb"/>
+              <w:rPr>
+                <w:rFonts w:cstheme="minorHAnsi"/>
+              </w:rPr>
+            </w:pPr>
+            <w:r>
+              <w:rPr>
+                <w:rFonts w:ascii="Segoe UI Emoji" w:hAnsi="Segoe UI Emoji" w:cs="Segoe UI Emoji"/>
+              </w:rPr>
+              <w:t>❌</w:t>
+            </w:r>
+            <w:r>
+              <w:rPr>
+                <w:rFonts w:cstheme="minorHAnsi"/>
+              </w:rPr>
+              <w:t xml:space="preserve"> No</w:t>
+            </w:r>
+          </w:p>
+        </w:tc>
+        <w:tc>
+          <w:tcPr>
+            <w:tcW w:w="0" w:type="auto"/>
+            <w:vAlign w:val="center"/>
+            <w:hideMark/>
+          </w:tcPr>
+          <w:p>
+            <w:pPr>
+              <w:pStyle w:val="NormalWeb"/>
+              <w:rPr>
+                <w:rFonts w:cstheme="minorHAnsi"/>
+              </w:rPr>
+            </w:pPr>
+            <w:r>
+              <w:rPr>
+                <w:rFonts w:ascii="Segoe UI Symbol" w:hAnsi="Segoe UI Symbol" w:cs="Segoe UI Symbol"/>
+              </w:rPr>
+              <w:t>✔</w:t>
+            </w:r>
+            <w:r>
+              <w:rPr>
+                <w:rFonts w:cstheme="minorHAnsi"/>
+              </w:rPr>
+              <w:t xml:space="preserve"> Yes</w:t>
+            </w:r>
+          </w:p>
+        </w:tc>
+      </w:tr>
+      <w:tr>
+        <w:trPr>
+          <w:tblCellSpacing w:w="15" w:type="dxa"/>
+        </w:trPr>
+        <w:tc>
+          <w:tcPr>
+            <w:tcW w:w="0" w:type="auto"/>
+            <w:vAlign w:val="center"/>
+            <w:hideMark/>
+          </w:tcPr>
+          <w:p>
+            <w:pPr>
+              <w:pStyle w:val="NormalWeb"/>
+              <w:rPr>
+                <w:rFonts w:cstheme="minorHAnsi"/>
+              </w:rPr>
+            </w:pPr>
+            <w:r>
+              <w:rPr>
+                <w:rFonts w:cstheme="minorHAnsi"/>
+              </w:rPr>
+              <w:t>Needs manual refresh</w:t>
+            </w:r>
+          </w:p>
+        </w:tc>
+        <w:tc>
+          <w:tcPr>
+            <w:tcW w:w="0" w:type="auto"/>
+            <w:vAlign w:val="center"/>
+            <w:hideMark/>
+          </w:tcPr>
+          <w:p>
+            <w:pPr>
+              <w:pStyle w:val="NormalWeb"/>
+              <w:rPr>
+                <w:rFonts w:cstheme="minorHAnsi"/>
+              </w:rPr>
+            </w:pPr>
+            <w:r>
+              <w:rPr>
+                <w:rFonts w:ascii="Segoe UI Symbol" w:hAnsi="Segoe UI Symbol" w:cs="Segoe UI Symbol"/>
+              </w:rPr>
+              <w:t>✔</w:t>
+            </w:r>
+            <w:r>
+              <w:rPr>
+                <w:rFonts w:cstheme="minorHAnsi"/>
+              </w:rPr>
+              <w:t xml:space="preserve"> Yes</w:t>
+            </w:r>
+          </w:p>
+        </w:tc>
+        <w:tc>
+          <w:tcPr>
+            <w:tcW w:w="0" w:type="auto"/>
+            <w:vAlign w:val="center"/>
+            <w:hideMark/>
+          </w:tcPr>
+          <w:p>
+            <w:pPr>
+              <w:pStyle w:val="NormalWeb"/>
+              <w:rPr>
+                <w:rFonts w:cstheme="minorHAnsi"/>
+              </w:rPr>
+            </w:pPr>
+            <w:r>
+              <w:rPr>
+                <w:rFonts w:ascii="Segoe UI Emoji" w:hAnsi="Segoe UI Emoji" w:cs="Segoe UI Emoji"/>
+              </w:rPr>
+              <w:t>❌</w:t>
+            </w:r>
+            <w:r>
+              <w:rPr>
+                <w:rFonts w:cstheme="minorHAnsi"/>
+              </w:rPr>
+              <w:t xml:space="preserve"> No</w:t>
+            </w:r>
+          </w:p>
+        </w:tc>
+      </w:tr>
+      <w:tr>
+        <w:trPr>
+          <w:tblCellSpacing w:w="15" w:type="dxa"/>
+        </w:trPr>
+        <w:tc>
+          <w:tcPr>
+            <w:tcW w:w="0" w:type="auto"/>
+            <w:vAlign w:val="center"/>
+            <w:hideMark/>
+          </w:tcPr>
+          <w:p>
+            <w:pPr>
+              <w:pStyle w:val="NormalWeb"/>
+              <w:rPr>
+                <w:rFonts w:cstheme="minorHAnsi"/>
+              </w:rPr>
+            </w:pPr>
+            <w:r>
+              <w:rPr>
+                <w:rFonts w:cstheme="minorHAnsi"/>
+              </w:rPr>
+              <w:t>Can have multiple functions (like add, remove…)</w:t>
+            </w:r>
+          </w:p>
+        </w:tc>
+        <w:tc>
+          <w:tcPr>
+            <w:tcW w:w="0" w:type="auto"/>
+            <w:vAlign w:val="center"/>
+            <w:hideMark/>
+          </w:tcPr>
+          <w:p>
+            <w:pPr>
+              <w:pStyle w:val="NormalWeb"/>
+              <w:rPr>
+                <w:rFonts w:cstheme="minorHAnsi"/>
+              </w:rPr>
+            </w:pPr>
+            <w:r>
+              <w:rPr>
+                <w:rFonts w:ascii="Segoe UI Emoji" w:hAnsi="Segoe UI Emoji" w:cs="Segoe UI Emoji"/>
+              </w:rPr>
+              <w:t>❌</w:t>
+            </w:r>
+            <w:r>
+              <w:rPr>
+                <w:rFonts w:cstheme="minorHAnsi"/>
+              </w:rPr>
+              <w:t xml:space="preserve"> No</w:t>
+            </w:r>
+          </w:p>
+        </w:tc>
+        <w:tc>
+          <w:tcPr>
+            <w:tcW w:w="0" w:type="auto"/>
+            <w:vAlign w:val="center"/>
+            <w:hideMark/>
+          </w:tcPr>
+          <w:p>
+            <w:pPr>
+              <w:pStyle w:val="NormalWeb"/>
+              <w:rPr>
+                <w:rFonts w:cstheme="minorHAnsi"/>
+              </w:rPr>
+            </w:pPr>
+            <w:r>
+              <w:rPr>
+                <w:rFonts w:ascii="Segoe UI Symbol" w:hAnsi="Segoe UI Symbol" w:cs="Segoe UI Symbol"/>
+              </w:rPr>
+              <w:t>✔</w:t>
+            </w:r>
+            <w:r>
+              <w:rPr>
+                <w:rFonts w:cstheme="minorHAnsi"/>
+              </w:rPr>
+              <w:t xml:space="preserve"> Yes</w:t>
+            </w:r>
+          </w:p>
+        </w:tc>
+      </w:tr>
+    </w:tbl>
+    <w:p>
+      <w:pPr>
+        <w:pStyle w:val="NormalWeb"/>
+        <w:spacing w:before="0" w:beforeAutospacing="0" w:after="0" w:afterAutospacing="0"/>
+        <w:rPr>
+          <w:rFonts w:asciiTheme="minorHAnsi" w:hAnsiTheme="minorHAnsi" w:cstheme="minorHAnsi"/>
+        </w:rPr>
+      </w:pPr>
+    </w:p>
+    <w:p>
+      <w:pPr>
+        <w:pStyle w:val="NormalWeb"/>
+        <w:spacing w:before="0" w:beforeAutospacing="0" w:after="0" w:afterAutospacing="0"/>
+        <w:rPr>
+          <w:rFonts w:asciiTheme="minorHAnsi" w:hAnsiTheme="minorHAnsi" w:cstheme="minorHAnsi"/>
+          <w:b/>
+          <w:bCs/>
+        </w:rPr>
+      </w:pPr>
+      <w:proofErr w:type="spellStart"/>
+      <w:r>
+        <w:rPr>
+          <w:rFonts w:asciiTheme="minorHAnsi" w:hAnsiTheme="minorHAnsi" w:cstheme="minorHAnsi"/>
+          <w:b/>
+          <w:bCs/>
+        </w:rPr>
+        <w:t>FutureProvider</w:t>
+      </w:r>
+      <w:proofErr w:type="spellEnd"/>
+    </w:p>
+    <w:p>
+      <w:pPr>
+        <w:pStyle w:val="NormalWeb"/>
+        <w:numPr>
+          <w:ilvl w:val="0"/>
+          <w:numId w:val="11"/>
+        </w:numPr>
+        <w:spacing w:before="0" w:beforeAutospacing="0" w:after="0" w:afterAutospacing="0"/>
+        <w:rPr>
+          <w:rFonts w:asciiTheme="minorHAnsi" w:hAnsiTheme="minorHAnsi" w:cstheme="minorHAnsi"/>
+        </w:rPr>
+      </w:pPr>
+      <w:r>
+        <w:rPr>
+          <w:rFonts w:asciiTheme="minorHAnsi" w:hAnsiTheme="minorHAnsi" w:cstheme="minorHAnsi"/>
+        </w:rPr>
+        <w:t xml:space="preserve">Runs a </w:t>
+      </w:r>
+      <w:r>
+        <w:rPr>
+          <w:rFonts w:asciiTheme="minorHAnsi" w:hAnsiTheme="minorHAnsi" w:cstheme="minorHAnsi"/>
+          <w:b/>
+          <w:bCs/>
+        </w:rPr>
+        <w:t>Future</w:t>
+      </w:r>
+      <w:r>
+        <w:rPr>
+          <w:rFonts w:asciiTheme="minorHAnsi" w:hAnsiTheme="minorHAnsi" w:cstheme="minorHAnsi"/>
+        </w:rPr>
+        <w:t xml:space="preserve"> (async function) once</w:t>
+      </w:r>
+    </w:p>
+    <w:p>
+      <w:pPr>
+        <w:pStyle w:val="NormalWeb"/>
+        <w:numPr>
+          <w:ilvl w:val="0"/>
+          <w:numId w:val="11"/>
+        </w:numPr>
+        <w:spacing w:before="0" w:beforeAutospacing="0" w:after="0" w:afterAutospacing="0"/>
+        <w:rPr>
+          <w:rFonts w:asciiTheme="minorHAnsi" w:hAnsiTheme="minorHAnsi" w:cstheme="minorHAnsi"/>
+        </w:rPr>
+      </w:pPr>
+      <w:r>
+        <w:rPr>
+          <w:rFonts w:asciiTheme="minorHAnsi" w:hAnsiTheme="minorHAnsi" w:cstheme="minorHAnsi"/>
+        </w:rPr>
+        <w:t>Returns a value when the future completes</w:t>
+      </w:r>
+    </w:p>
+    <w:p>
+      <w:pPr>
+        <w:pStyle w:val="NormalWeb"/>
+        <w:numPr>
+          <w:ilvl w:val="0"/>
+          <w:numId w:val="11"/>
+        </w:numPr>
+        <w:spacing w:before="0" w:beforeAutospacing="0" w:after="0" w:afterAutospacing="0"/>
+        <w:rPr>
+          <w:rFonts w:asciiTheme="minorHAnsi" w:hAnsiTheme="minorHAnsi" w:cstheme="minorHAnsi"/>
+        </w:rPr>
+      </w:pPr>
+      <w:r>
+        <w:rPr>
+          <w:rFonts w:asciiTheme="minorHAnsi" w:hAnsiTheme="minorHAnsi" w:cstheme="minorHAnsi"/>
+        </w:rPr>
+        <w:t>Automatically rebuilds only when refreshed or when dependencies change</w:t>
+      </w:r>
+    </w:p>
+    <w:p>
+      <w:pPr>
+        <w:pStyle w:val="NormalWeb"/>
+        <w:numPr>
+          <w:ilvl w:val="0"/>
+          <w:numId w:val="11"/>
+        </w:numPr>
+        <w:spacing w:before="0" w:beforeAutospacing="0" w:after="0" w:afterAutospacing="0"/>
+        <w:rPr>
+          <w:rFonts w:asciiTheme="minorHAnsi" w:hAnsiTheme="minorHAnsi" w:cstheme="minorHAnsi"/>
+        </w:rPr>
+      </w:pPr>
+      <w:r>
+        <w:rPr>
+          <w:rFonts w:asciiTheme="minorHAnsi" w:hAnsiTheme="minorHAnsi" w:cstheme="minorHAnsi"/>
+          <w:b/>
+          <w:bCs/>
+        </w:rPr>
+        <w:t>Does NOT store state</w:t>
+      </w:r>
+    </w:p>
+    <w:p>
+      <w:pPr>
+        <w:pStyle w:val="NormalWeb"/>
+        <w:numPr>
+          <w:ilvl w:val="0"/>
+          <w:numId w:val="11"/>
+        </w:numPr>
+        <w:spacing w:before="0" w:beforeAutospacing="0" w:after="0" w:afterAutospacing="0"/>
+        <w:rPr>
+          <w:rFonts w:asciiTheme="minorHAnsi" w:hAnsiTheme="minorHAnsi" w:cstheme="minorHAnsi"/>
+        </w:rPr>
+      </w:pPr>
+      <w:r>
+        <w:rPr>
+          <w:rFonts w:asciiTheme="minorHAnsi" w:hAnsiTheme="minorHAnsi" w:cstheme="minorHAnsi"/>
+          <w:b/>
+          <w:bCs/>
+        </w:rPr>
+        <w:lastRenderedPageBreak/>
+        <w:t>Does NOT support CRUD</w:t>
+      </w:r>
+    </w:p>
+    <w:p>
+      <w:pPr>
+        <w:pStyle w:val="NormalWeb"/>
+        <w:numPr>
+          <w:ilvl w:val="0"/>
+          <w:numId w:val="11"/>
+        </w:numPr>
+        <w:spacing w:before="0" w:beforeAutospacing="0" w:after="0" w:afterAutospacing="0"/>
+        <w:rPr>
+          <w:rFonts w:asciiTheme="minorHAnsi" w:hAnsiTheme="minorHAnsi" w:cstheme="minorHAnsi"/>
+        </w:rPr>
+      </w:pPr>
+      <w:r>
+        <w:rPr>
+          <w:rFonts w:asciiTheme="minorHAnsi" w:hAnsiTheme="minorHAnsi" w:cstheme="minorHAnsi"/>
+        </w:rPr>
+        <w:t xml:space="preserve">For </w:t>
+      </w:r>
+      <w:r>
+        <w:rPr>
+          <w:rFonts w:asciiTheme="minorHAnsi" w:hAnsiTheme="minorHAnsi" w:cstheme="minorHAnsi"/>
+          <w:b/>
+          <w:bCs/>
+        </w:rPr>
+        <w:t>one-time API calls</w:t>
+      </w:r>
+      <w:r>
+        <w:rPr>
+          <w:rFonts w:asciiTheme="minorHAnsi" w:hAnsiTheme="minorHAnsi" w:cstheme="minorHAnsi"/>
+        </w:rPr>
+        <w:t xml:space="preserve"> or </w:t>
+      </w:r>
+      <w:r>
+        <w:rPr>
+          <w:rFonts w:asciiTheme="minorHAnsi" w:hAnsiTheme="minorHAnsi" w:cstheme="minorHAnsi"/>
+          <w:b/>
+          <w:bCs/>
+        </w:rPr>
+        <w:t>read-only data</w:t>
+      </w:r>
+    </w:p>
+    <w:p>
+      <w:pPr>
+        <w:pStyle w:val="NormalWeb"/>
+        <w:spacing w:before="0" w:beforeAutospacing="0" w:after="0" w:afterAutospacing="0"/>
+        <w:rPr>
+          <w:rFonts w:asciiTheme="minorHAnsi" w:hAnsiTheme="minorHAnsi" w:cstheme="minorHAnsi"/>
+        </w:rPr>
+      </w:pPr>
+    </w:p>
+    <w:p>
+      <w:pPr>
+        <w:pStyle w:val="NormalWeb"/>
+        <w:spacing w:before="0" w:beforeAutospacing="0" w:after="0" w:afterAutospacing="0"/>
+        <w:rPr>
+          <w:rFonts w:asciiTheme="minorHAnsi" w:hAnsiTheme="minorHAnsi" w:cstheme="minorHAnsi"/>
+          <w:b/>
+          <w:bCs/>
+        </w:rPr>
+      </w:pPr>
+      <w:proofErr w:type="spellStart"/>
+      <w:r>
+        <w:rPr>
+          <w:rFonts w:asciiTheme="minorHAnsi" w:hAnsiTheme="minorHAnsi" w:cstheme="minorHAnsi"/>
+          <w:b/>
+          <w:bCs/>
+        </w:rPr>
+        <w:t>StateNotifier</w:t>
+      </w:r>
+      <w:proofErr w:type="spellEnd"/>
+    </w:p>
+    <w:p>
+      <w:pPr>
+        <w:pStyle w:val="NormalWeb"/>
+        <w:numPr>
+          <w:ilvl w:val="0"/>
+          <w:numId w:val="12"/>
+        </w:numPr>
+        <w:spacing w:before="0" w:beforeAutospacing="0" w:after="0" w:afterAutospacing="0"/>
+        <w:rPr>
+          <w:rFonts w:asciiTheme="minorHAnsi" w:hAnsiTheme="minorHAnsi" w:cstheme="minorHAnsi"/>
+        </w:rPr>
+      </w:pPr>
+      <w:r>
+        <w:rPr>
+          <w:rFonts w:asciiTheme="minorHAnsi" w:hAnsiTheme="minorHAnsi" w:cstheme="minorHAnsi"/>
+        </w:rPr>
+        <w:t xml:space="preserve">A </w:t>
+      </w:r>
+      <w:r>
+        <w:rPr>
+          <w:rFonts w:asciiTheme="minorHAnsi" w:hAnsiTheme="minorHAnsi" w:cstheme="minorHAnsi"/>
+          <w:b/>
+          <w:bCs/>
+        </w:rPr>
+        <w:t>state management class</w:t>
+      </w:r>
+      <w:r>
+        <w:rPr>
+          <w:rFonts w:asciiTheme="minorHAnsi" w:hAnsiTheme="minorHAnsi" w:cstheme="minorHAnsi"/>
+        </w:rPr>
+        <w:t xml:space="preserve"> that holds state in memory</w:t>
+      </w:r>
+    </w:p>
+    <w:p>
+      <w:pPr>
+        <w:pStyle w:val="NormalWeb"/>
+        <w:numPr>
+          <w:ilvl w:val="0"/>
+          <w:numId w:val="12"/>
+        </w:numPr>
+        <w:spacing w:before="0" w:beforeAutospacing="0" w:after="0" w:afterAutospacing="0"/>
+        <w:rPr>
+          <w:rFonts w:asciiTheme="minorHAnsi" w:hAnsiTheme="minorHAnsi" w:cstheme="minorHAnsi"/>
+        </w:rPr>
+      </w:pPr>
+      <w:r>
+        <w:rPr>
+          <w:rFonts w:asciiTheme="minorHAnsi" w:hAnsiTheme="minorHAnsi" w:cstheme="minorHAnsi"/>
+        </w:rPr>
+        <w:t>Can update its state anytime</w:t>
+      </w:r>
+    </w:p>
+    <w:p>
+      <w:pPr>
+        <w:pStyle w:val="NormalWeb"/>
+        <w:numPr>
+          <w:ilvl w:val="0"/>
+          <w:numId w:val="12"/>
+        </w:numPr>
+        <w:spacing w:before="0" w:beforeAutospacing="0" w:after="0" w:afterAutospacing="0"/>
+        <w:rPr>
+          <w:rFonts w:asciiTheme="minorHAnsi" w:hAnsiTheme="minorHAnsi" w:cstheme="minorHAnsi"/>
+        </w:rPr>
+      </w:pPr>
+      <w:r>
+        <w:rPr>
+          <w:rFonts w:asciiTheme="minorHAnsi" w:hAnsiTheme="minorHAnsi" w:cstheme="minorHAnsi"/>
+        </w:rPr>
+        <w:t>UI updates automatically whenever state changes</w:t>
+      </w:r>
+    </w:p>
+    <w:p>
+      <w:pPr>
+        <w:pStyle w:val="NormalWeb"/>
+        <w:numPr>
+          <w:ilvl w:val="0"/>
+          <w:numId w:val="12"/>
+        </w:numPr>
+        <w:spacing w:before="0" w:beforeAutospacing="0" w:after="0" w:afterAutospacing="0"/>
+        <w:rPr>
+          <w:rFonts w:asciiTheme="minorHAnsi" w:hAnsiTheme="minorHAnsi" w:cstheme="minorHAnsi"/>
+        </w:rPr>
+      </w:pPr>
+      <w:r>
+        <w:rPr>
+          <w:rFonts w:asciiTheme="minorHAnsi" w:hAnsiTheme="minorHAnsi" w:cstheme="minorHAnsi"/>
+        </w:rPr>
+        <w:t xml:space="preserve">Perfect for </w:t>
+      </w:r>
+      <w:r>
+        <w:rPr>
+          <w:rFonts w:asciiTheme="minorHAnsi" w:hAnsiTheme="minorHAnsi" w:cstheme="minorHAnsi"/>
+          <w:b/>
+          <w:bCs/>
+        </w:rPr>
+        <w:t>CRUD</w:t>
+      </w:r>
+      <w:r>
+        <w:rPr>
+          <w:rFonts w:asciiTheme="minorHAnsi" w:hAnsiTheme="minorHAnsi" w:cstheme="minorHAnsi"/>
+        </w:rPr>
+        <w:t xml:space="preserve">, </w:t>
+      </w:r>
+      <w:r>
+        <w:rPr>
+          <w:rFonts w:asciiTheme="minorHAnsi" w:hAnsiTheme="minorHAnsi" w:cstheme="minorHAnsi"/>
+          <w:b/>
+          <w:bCs/>
+        </w:rPr>
+        <w:t>dynamic data</w:t>
+      </w:r>
+      <w:r>
+        <w:rPr>
+          <w:rFonts w:asciiTheme="minorHAnsi" w:hAnsiTheme="minorHAnsi" w:cstheme="minorHAnsi"/>
+        </w:rPr>
+        <w:t xml:space="preserve">, and </w:t>
+      </w:r>
+      <w:r>
+        <w:rPr>
+          <w:rFonts w:asciiTheme="minorHAnsi" w:hAnsiTheme="minorHAnsi" w:cstheme="minorHAnsi"/>
+          <w:b/>
+          <w:bCs/>
+        </w:rPr>
+        <w:t>business logic</w:t>
+      </w:r>
+    </w:p>
+    <w:p>
+      <w:pPr>
+        <w:pStyle w:val="NormalWeb"/>
+        <w:spacing w:before="0" w:beforeAutospacing="0" w:after="0" w:afterAutospacing="0"/>
+        <w:rPr>
+          <w:rFonts w:asciiTheme="minorHAnsi" w:hAnsiTheme="minorHAnsi" w:cstheme="minorHAnsi"/>
+        </w:rPr>
+      </w:pPr>
+    </w:p>
+    <w:p>
+      <w:pPr>
+        <w:pStyle w:val="NormalWeb"/>
+        <w:spacing w:before="0" w:beforeAutospacing="0" w:after="0" w:afterAutospacing="0"/>
+        <w:rPr>
+          <w:rFonts w:asciiTheme="minorHAnsi" w:hAnsiTheme="minorHAnsi" w:cstheme="minorHAnsi"/>
+          <w:b/>
+          <w:bCs/>
+        </w:rPr>
+      </w:pPr>
+      <w:proofErr w:type="spellStart"/>
+      <w:r>
+        <w:rPr>
+          <w:rFonts w:asciiTheme="minorHAnsi" w:hAnsiTheme="minorHAnsi" w:cstheme="minorHAnsi"/>
+          <w:b/>
+          <w:bCs/>
+        </w:rPr>
+        <w:t>FutureProvider</w:t>
+      </w:r>
+      <w:proofErr w:type="spellEnd"/>
+      <w:r>
+        <w:rPr>
+          <w:rFonts w:asciiTheme="minorHAnsi" w:hAnsiTheme="minorHAnsi" w:cstheme="minorHAnsi"/>
+          <w:b/>
+          <w:bCs/>
+        </w:rPr>
+        <w:t xml:space="preserve"> (Passive)</w:t>
+      </w:r>
+    </w:p>
+    <w:p>
+      <w:pPr>
+        <w:pStyle w:val="NormalWeb"/>
+        <w:spacing w:before="0" w:beforeAutospacing="0" w:after="0" w:afterAutospacing="0"/>
+        <w:rPr>
+          <w:rFonts w:asciiTheme="minorHAnsi" w:hAnsiTheme="minorHAnsi" w:cstheme="minorHAnsi"/>
+        </w:rPr>
+      </w:pPr>
+      <w:r>
+        <w:rPr>
+          <w:rFonts w:asciiTheme="minorHAnsi" w:hAnsiTheme="minorHAnsi" w:cstheme="minorHAnsi"/>
+        </w:rPr>
+        <w:t>You request data → Future runs → returns → done.</w:t>
+      </w:r>
+    </w:p>
+    <w:p>
+      <w:pPr>
+        <w:pStyle w:val="NormalWeb"/>
+        <w:spacing w:before="0" w:beforeAutospacing="0" w:after="0" w:afterAutospacing="0"/>
+        <w:rPr>
+          <w:rFonts w:asciiTheme="minorHAnsi" w:hAnsiTheme="minorHAnsi" w:cstheme="minorHAnsi"/>
+        </w:rPr>
+      </w:pPr>
+      <w:r>
+        <w:rPr>
+          <w:rFonts w:asciiTheme="minorHAnsi" w:hAnsiTheme="minorHAnsi" w:cstheme="minorHAnsi"/>
+        </w:rPr>
+        <w:t>It cannot update itself unless you refresh it.</w:t>
+      </w:r>
+    </w:p>
+    <w:p>
+      <w:pPr>
+        <w:pStyle w:val="NormalWeb"/>
+        <w:spacing w:before="0" w:beforeAutospacing="0" w:after="0" w:afterAutospacing="0"/>
+        <w:rPr>
+          <w:rFonts w:asciiTheme="minorHAnsi" w:hAnsiTheme="minorHAnsi" w:cstheme="minorHAnsi"/>
+        </w:rPr>
+      </w:pPr>
+    </w:p>
+    <w:p>
+      <w:pPr>
+        <w:pStyle w:val="NormalWeb"/>
+        <w:spacing w:before="0" w:beforeAutospacing="0" w:after="0" w:afterAutospacing="0"/>
+        <w:rPr>
+          <w:rFonts w:asciiTheme="minorHAnsi" w:hAnsiTheme="minorHAnsi" w:cstheme="minorHAnsi"/>
+          <w:b/>
+          <w:bCs/>
+        </w:rPr>
+      </w:pPr>
+      <w:proofErr w:type="spellStart"/>
+      <w:r>
+        <w:rPr>
+          <w:rFonts w:asciiTheme="minorHAnsi" w:hAnsiTheme="minorHAnsi" w:cstheme="minorHAnsi"/>
+          <w:b/>
+          <w:bCs/>
+        </w:rPr>
+        <w:t>StateNotifier</w:t>
+      </w:r>
+      <w:proofErr w:type="spellEnd"/>
+      <w:r>
+        <w:rPr>
+          <w:rFonts w:asciiTheme="minorHAnsi" w:hAnsiTheme="minorHAnsi" w:cstheme="minorHAnsi"/>
+          <w:b/>
+          <w:bCs/>
+        </w:rPr>
+        <w:t xml:space="preserve"> (Active)</w:t>
+      </w:r>
+    </w:p>
+    <w:p>
+      <w:pPr>
+        <w:pStyle w:val="NormalWeb"/>
+        <w:spacing w:before="0" w:beforeAutospacing="0" w:after="0" w:afterAutospacing="0"/>
+        <w:rPr>
+          <w:rFonts w:asciiTheme="minorHAnsi" w:hAnsiTheme="minorHAnsi" w:cstheme="minorHAnsi"/>
+        </w:rPr>
+      </w:pPr>
+      <w:r>
+        <w:rPr>
+          <w:rFonts w:asciiTheme="minorHAnsi" w:hAnsiTheme="minorHAnsi" w:cstheme="minorHAnsi"/>
+        </w:rPr>
+        <w:t>You have a state → you modify it → UI updates → still alive → modifies again.</w:t>
+      </w:r>
+    </w:p>
+    <w:p>
+      <w:pPr>
+        <w:pStyle w:val="NormalWeb"/>
+        <w:spacing w:before="0" w:beforeAutospacing="0" w:after="0" w:afterAutospacing="0"/>
+        <w:rPr>
+          <w:rFonts w:asciiTheme="minorHAnsi" w:hAnsiTheme="minorHAnsi" w:cstheme="minorHAnsi"/>
+        </w:rPr>
+      </w:pPr>
+      <w:r>
+        <w:rPr>
+          <w:rFonts w:asciiTheme="minorHAnsi" w:hAnsiTheme="minorHAnsi" w:cstheme="minorHAnsi"/>
+        </w:rPr>
+        <w:t>It can change state at any time without re-running an async function.</w:t>
+      </w:r>
+    </w:p>
+    <w:p>
+      <w:pPr>
+        <w:pStyle w:val="NormalWeb"/>
+        <w:spacing w:before="0" w:beforeAutospacing="0" w:after="0" w:afterAutospacing="0"/>
+        <w:rPr>
+          <w:rFonts w:cstheme="minorHAnsi"/>
+        </w:rPr>
+      </w:pPr>
+    </w:p>
+    <w:p>
+      <w:pPr>
+        <w:pStyle w:val="NormalWeb"/>
+        <w:spacing w:before="0" w:beforeAutospacing="0" w:after="0" w:afterAutospacing="0"/>
+        <w:rPr>
+          <w:rFonts w:cstheme="minorHAnsi"/>
         </w:rPr>
       </w:pPr>
     </w:p>
@@ -4669,6 +8042,602 @@
     </w:lvl>
   </w:abstractNum>
   <w:abstractNum w:abstractNumId="3" w15:restartNumberingAfterBreak="0">
+    <w:nsid w:val="564D08E1"/>
+    <w:multiLevelType w:val="multilevel"/>
+    <w:tmpl w:val="BEF416E6"/>
+    <w:lvl w:ilvl="0">
+      <w:start w:val="1"/>
+      <w:numFmt w:val="bullet"/>
+      <w:lvlText w:val=""/>
+      <w:lvlJc w:val="left"/>
+      <w:pPr>
+        <w:tabs>
+          <w:tab w:val="num" w:pos="720"/>
+        </w:tabs>
+        <w:ind w:left="720" w:hanging="360"/>
+      </w:pPr>
+      <w:rPr>
+        <w:rFonts w:ascii="Symbol" w:hAnsi="Symbol" w:hint="default"/>
+        <w:sz w:val="20"/>
+      </w:rPr>
+    </w:lvl>
+    <w:lvl w:ilvl="1" w:tentative="1">
+      <w:start w:val="1"/>
+      <w:numFmt w:val="bullet"/>
+      <w:lvlText w:val="o"/>
+      <w:lvlJc w:val="left"/>
+      <w:pPr>
+        <w:tabs>
+          <w:tab w:val="num" w:pos="1440"/>
+        </w:tabs>
+        <w:ind w:left="1440" w:hanging="360"/>
+      </w:pPr>
+      <w:rPr>
+        <w:rFonts w:ascii="Courier New" w:hAnsi="Courier New" w:hint="default"/>
+        <w:sz w:val="20"/>
+      </w:rPr>
+    </w:lvl>
+    <w:lvl w:ilvl="2" w:tentative="1">
+      <w:start w:val="1"/>
+      <w:numFmt w:val="bullet"/>
+      <w:lvlText w:val=""/>
+      <w:lvlJc w:val="left"/>
+      <w:pPr>
+        <w:tabs>
+          <w:tab w:val="num" w:pos="2160"/>
+        </w:tabs>
+        <w:ind w:left="2160" w:hanging="360"/>
+      </w:pPr>
+      <w:rPr>
+        <w:rFonts w:ascii="Wingdings" w:hAnsi="Wingdings" w:hint="default"/>
+        <w:sz w:val="20"/>
+      </w:rPr>
+    </w:lvl>
+    <w:lvl w:ilvl="3" w:tentative="1">
+      <w:start w:val="1"/>
+      <w:numFmt w:val="bullet"/>
+      <w:lvlText w:val=""/>
+      <w:lvlJc w:val="left"/>
+      <w:pPr>
+        <w:tabs>
+          <w:tab w:val="num" w:pos="2880"/>
+        </w:tabs>
+        <w:ind w:left="2880" w:hanging="360"/>
+      </w:pPr>
+      <w:rPr>
+        <w:rFonts w:ascii="Wingdings" w:hAnsi="Wingdings" w:hint="default"/>
+        <w:sz w:val="20"/>
+      </w:rPr>
+    </w:lvl>
+    <w:lvl w:ilvl="4" w:tentative="1">
+      <w:start w:val="1"/>
+      <w:numFmt w:val="bullet"/>
+      <w:lvlText w:val=""/>
+      <w:lvlJc w:val="left"/>
+      <w:pPr>
+        <w:tabs>
+          <w:tab w:val="num" w:pos="3600"/>
+        </w:tabs>
+        <w:ind w:left="3600" w:hanging="360"/>
+      </w:pPr>
+      <w:rPr>
+        <w:rFonts w:ascii="Wingdings" w:hAnsi="Wingdings" w:hint="default"/>
+        <w:sz w:val="20"/>
+      </w:rPr>
+    </w:lvl>
+    <w:lvl w:ilvl="5" w:tentative="1">
+      <w:start w:val="1"/>
+      <w:numFmt w:val="bullet"/>
+      <w:lvlText w:val=""/>
+      <w:lvlJc w:val="left"/>
+      <w:pPr>
+        <w:tabs>
+          <w:tab w:val="num" w:pos="4320"/>
+        </w:tabs>
+        <w:ind w:left="4320" w:hanging="360"/>
+      </w:pPr>
+      <w:rPr>
+        <w:rFonts w:ascii="Wingdings" w:hAnsi="Wingdings" w:hint="default"/>
+        <w:sz w:val="20"/>
+      </w:rPr>
+    </w:lvl>
+    <w:lvl w:ilvl="6" w:tentative="1">
+      <w:start w:val="1"/>
+      <w:numFmt w:val="bullet"/>
+      <w:lvlText w:val=""/>
+      <w:lvlJc w:val="left"/>
+      <w:pPr>
+        <w:tabs>
+          <w:tab w:val="num" w:pos="5040"/>
+        </w:tabs>
+        <w:ind w:left="5040" w:hanging="360"/>
+      </w:pPr>
+      <w:rPr>
+        <w:rFonts w:ascii="Wingdings" w:hAnsi="Wingdings" w:hint="default"/>
+        <w:sz w:val="20"/>
+      </w:rPr>
+    </w:lvl>
+    <w:lvl w:ilvl="7" w:tentative="1">
+      <w:start w:val="1"/>
+      <w:numFmt w:val="bullet"/>
+      <w:lvlText w:val=""/>
+      <w:lvlJc w:val="left"/>
+      <w:pPr>
+        <w:tabs>
+          <w:tab w:val="num" w:pos="5760"/>
+        </w:tabs>
+        <w:ind w:left="5760" w:hanging="360"/>
+      </w:pPr>
+      <w:rPr>
+        <w:rFonts w:ascii="Wingdings" w:hAnsi="Wingdings" w:hint="default"/>
+        <w:sz w:val="20"/>
+      </w:rPr>
+    </w:lvl>
+    <w:lvl w:ilvl="8" w:tentative="1">
+      <w:start w:val="1"/>
+      <w:numFmt w:val="bullet"/>
+      <w:lvlText w:val=""/>
+      <w:lvlJc w:val="left"/>
+      <w:pPr>
+        <w:tabs>
+          <w:tab w:val="num" w:pos="6480"/>
+        </w:tabs>
+        <w:ind w:left="6480" w:hanging="360"/>
+      </w:pPr>
+      <w:rPr>
+        <w:rFonts w:ascii="Wingdings" w:hAnsi="Wingdings" w:hint="default"/>
+        <w:sz w:val="20"/>
+      </w:rPr>
+    </w:lvl>
+  </w:abstractNum>
+  <w:abstractNum w:abstractNumId="4" w15:restartNumberingAfterBreak="0">
+    <w:nsid w:val="5BE8199A"/>
+    <w:multiLevelType w:val="multilevel"/>
+    <w:tmpl w:val="AFECA2B0"/>
+    <w:lvl w:ilvl="0">
+      <w:start w:val="1"/>
+      <w:numFmt w:val="bullet"/>
+      <w:lvlText w:val=""/>
+      <w:lvlJc w:val="left"/>
+      <w:pPr>
+        <w:tabs>
+          <w:tab w:val="num" w:pos="720"/>
+        </w:tabs>
+        <w:ind w:left="720" w:hanging="360"/>
+      </w:pPr>
+      <w:rPr>
+        <w:rFonts w:ascii="Symbol" w:hAnsi="Symbol" w:hint="default"/>
+        <w:sz w:val="20"/>
+      </w:rPr>
+    </w:lvl>
+    <w:lvl w:ilvl="1" w:tentative="1">
+      <w:start w:val="1"/>
+      <w:numFmt w:val="bullet"/>
+      <w:lvlText w:val="o"/>
+      <w:lvlJc w:val="left"/>
+      <w:pPr>
+        <w:tabs>
+          <w:tab w:val="num" w:pos="1440"/>
+        </w:tabs>
+        <w:ind w:left="1440" w:hanging="360"/>
+      </w:pPr>
+      <w:rPr>
+        <w:rFonts w:ascii="Courier New" w:hAnsi="Courier New" w:hint="default"/>
+        <w:sz w:val="20"/>
+      </w:rPr>
+    </w:lvl>
+    <w:lvl w:ilvl="2" w:tentative="1">
+      <w:start w:val="1"/>
+      <w:numFmt w:val="bullet"/>
+      <w:lvlText w:val=""/>
+      <w:lvlJc w:val="left"/>
+      <w:pPr>
+        <w:tabs>
+          <w:tab w:val="num" w:pos="2160"/>
+        </w:tabs>
+        <w:ind w:left="2160" w:hanging="360"/>
+      </w:pPr>
+      <w:rPr>
+        <w:rFonts w:ascii="Wingdings" w:hAnsi="Wingdings" w:hint="default"/>
+        <w:sz w:val="20"/>
+      </w:rPr>
+    </w:lvl>
+    <w:lvl w:ilvl="3" w:tentative="1">
+      <w:start w:val="1"/>
+      <w:numFmt w:val="bullet"/>
+      <w:lvlText w:val=""/>
+      <w:lvlJc w:val="left"/>
+      <w:pPr>
+        <w:tabs>
+          <w:tab w:val="num" w:pos="2880"/>
+        </w:tabs>
+        <w:ind w:left="2880" w:hanging="360"/>
+      </w:pPr>
+      <w:rPr>
+        <w:rFonts w:ascii="Wingdings" w:hAnsi="Wingdings" w:hint="default"/>
+        <w:sz w:val="20"/>
+      </w:rPr>
+    </w:lvl>
+    <w:lvl w:ilvl="4" w:tentative="1">
+      <w:start w:val="1"/>
+      <w:numFmt w:val="bullet"/>
+      <w:lvlText w:val=""/>
+      <w:lvlJc w:val="left"/>
+      <w:pPr>
+        <w:tabs>
+          <w:tab w:val="num" w:pos="3600"/>
+        </w:tabs>
+        <w:ind w:left="3600" w:hanging="360"/>
+      </w:pPr>
+      <w:rPr>
+        <w:rFonts w:ascii="Wingdings" w:hAnsi="Wingdings" w:hint="default"/>
+        <w:sz w:val="20"/>
+      </w:rPr>
+    </w:lvl>
+    <w:lvl w:ilvl="5" w:tentative="1">
+      <w:start w:val="1"/>
+      <w:numFmt w:val="bullet"/>
+      <w:lvlText w:val=""/>
+      <w:lvlJc w:val="left"/>
+      <w:pPr>
+        <w:tabs>
+          <w:tab w:val="num" w:pos="4320"/>
+        </w:tabs>
+        <w:ind w:left="4320" w:hanging="360"/>
+      </w:pPr>
+      <w:rPr>
+        <w:rFonts w:ascii="Wingdings" w:hAnsi="Wingdings" w:hint="default"/>
+        <w:sz w:val="20"/>
+      </w:rPr>
+    </w:lvl>
+    <w:lvl w:ilvl="6" w:tentative="1">
+      <w:start w:val="1"/>
+      <w:numFmt w:val="bullet"/>
+      <w:lvlText w:val=""/>
+      <w:lvlJc w:val="left"/>
+      <w:pPr>
+        <w:tabs>
+          <w:tab w:val="num" w:pos="5040"/>
+        </w:tabs>
+        <w:ind w:left="5040" w:hanging="360"/>
+      </w:pPr>
+      <w:rPr>
+        <w:rFonts w:ascii="Wingdings" w:hAnsi="Wingdings" w:hint="default"/>
+        <w:sz w:val="20"/>
+      </w:rPr>
+    </w:lvl>
+    <w:lvl w:ilvl="7" w:tentative="1">
+      <w:start w:val="1"/>
+      <w:numFmt w:val="bullet"/>
+      <w:lvlText w:val=""/>
+      <w:lvlJc w:val="left"/>
+      <w:pPr>
+        <w:tabs>
+          <w:tab w:val="num" w:pos="5760"/>
+        </w:tabs>
+        <w:ind w:left="5760" w:hanging="360"/>
+      </w:pPr>
+      <w:rPr>
+        <w:rFonts w:ascii="Wingdings" w:hAnsi="Wingdings" w:hint="default"/>
+        <w:sz w:val="20"/>
+      </w:rPr>
+    </w:lvl>
+    <w:lvl w:ilvl="8" w:tentative="1">
+      <w:start w:val="1"/>
+      <w:numFmt w:val="bullet"/>
+      <w:lvlText w:val=""/>
+      <w:lvlJc w:val="left"/>
+      <w:pPr>
+        <w:tabs>
+          <w:tab w:val="num" w:pos="6480"/>
+        </w:tabs>
+        <w:ind w:left="6480" w:hanging="360"/>
+      </w:pPr>
+      <w:rPr>
+        <w:rFonts w:ascii="Wingdings" w:hAnsi="Wingdings" w:hint="default"/>
+        <w:sz w:val="20"/>
+      </w:rPr>
+    </w:lvl>
+  </w:abstractNum>
+  <w:abstractNum w:abstractNumId="5" w15:restartNumberingAfterBreak="0">
+    <w:nsid w:val="5C9349E5"/>
+    <w:multiLevelType w:val="multilevel"/>
+    <w:tmpl w:val="299A7F00"/>
+    <w:lvl w:ilvl="0">
+      <w:start w:val="1"/>
+      <w:numFmt w:val="bullet"/>
+      <w:lvlText w:val=""/>
+      <w:lvlJc w:val="left"/>
+      <w:pPr>
+        <w:tabs>
+          <w:tab w:val="num" w:pos="720"/>
+        </w:tabs>
+        <w:ind w:left="720" w:hanging="360"/>
+      </w:pPr>
+      <w:rPr>
+        <w:rFonts w:ascii="Symbol" w:hAnsi="Symbol" w:hint="default"/>
+        <w:sz w:val="20"/>
+      </w:rPr>
+    </w:lvl>
+    <w:lvl w:ilvl="1" w:tentative="1">
+      <w:start w:val="1"/>
+      <w:numFmt w:val="bullet"/>
+      <w:lvlText w:val="o"/>
+      <w:lvlJc w:val="left"/>
+      <w:pPr>
+        <w:tabs>
+          <w:tab w:val="num" w:pos="1440"/>
+        </w:tabs>
+        <w:ind w:left="1440" w:hanging="360"/>
+      </w:pPr>
+      <w:rPr>
+        <w:rFonts w:ascii="Courier New" w:hAnsi="Courier New" w:hint="default"/>
+        <w:sz w:val="20"/>
+      </w:rPr>
+    </w:lvl>
+    <w:lvl w:ilvl="2" w:tentative="1">
+      <w:start w:val="1"/>
+      <w:numFmt w:val="bullet"/>
+      <w:lvlText w:val=""/>
+      <w:lvlJc w:val="left"/>
+      <w:pPr>
+        <w:tabs>
+          <w:tab w:val="num" w:pos="2160"/>
+        </w:tabs>
+        <w:ind w:left="2160" w:hanging="360"/>
+      </w:pPr>
+      <w:rPr>
+        <w:rFonts w:ascii="Wingdings" w:hAnsi="Wingdings" w:hint="default"/>
+        <w:sz w:val="20"/>
+      </w:rPr>
+    </w:lvl>
+    <w:lvl w:ilvl="3" w:tentative="1">
+      <w:start w:val="1"/>
+      <w:numFmt w:val="bullet"/>
+      <w:lvlText w:val=""/>
+      <w:lvlJc w:val="left"/>
+      <w:pPr>
+        <w:tabs>
+          <w:tab w:val="num" w:pos="2880"/>
+        </w:tabs>
+        <w:ind w:left="2880" w:hanging="360"/>
+      </w:pPr>
+      <w:rPr>
+        <w:rFonts w:ascii="Wingdings" w:hAnsi="Wingdings" w:hint="default"/>
+        <w:sz w:val="20"/>
+      </w:rPr>
+    </w:lvl>
+    <w:lvl w:ilvl="4" w:tentative="1">
+      <w:start w:val="1"/>
+      <w:numFmt w:val="bullet"/>
+      <w:lvlText w:val=""/>
+      <w:lvlJc w:val="left"/>
+      <w:pPr>
+        <w:tabs>
+          <w:tab w:val="num" w:pos="3600"/>
+        </w:tabs>
+        <w:ind w:left="3600" w:hanging="360"/>
+      </w:pPr>
+      <w:rPr>
+        <w:rFonts w:ascii="Wingdings" w:hAnsi="Wingdings" w:hint="default"/>
+        <w:sz w:val="20"/>
+      </w:rPr>
+    </w:lvl>
+    <w:lvl w:ilvl="5" w:tentative="1">
+      <w:start w:val="1"/>
+      <w:numFmt w:val="bullet"/>
+      <w:lvlText w:val=""/>
+      <w:lvlJc w:val="left"/>
+      <w:pPr>
+        <w:tabs>
+          <w:tab w:val="num" w:pos="4320"/>
+        </w:tabs>
+        <w:ind w:left="4320" w:hanging="360"/>
+      </w:pPr>
+      <w:rPr>
+        <w:rFonts w:ascii="Wingdings" w:hAnsi="Wingdings" w:hint="default"/>
+        <w:sz w:val="20"/>
+      </w:rPr>
+    </w:lvl>
+    <w:lvl w:ilvl="6" w:tentative="1">
+      <w:start w:val="1"/>
+      <w:numFmt w:val="bullet"/>
+      <w:lvlText w:val=""/>
+      <w:lvlJc w:val="left"/>
+      <w:pPr>
+        <w:tabs>
+          <w:tab w:val="num" w:pos="5040"/>
+        </w:tabs>
+        <w:ind w:left="5040" w:hanging="360"/>
+      </w:pPr>
+      <w:rPr>
+        <w:rFonts w:ascii="Wingdings" w:hAnsi="Wingdings" w:hint="default"/>
+        <w:sz w:val="20"/>
+      </w:rPr>
+    </w:lvl>
+    <w:lvl w:ilvl="7" w:tentative="1">
+      <w:start w:val="1"/>
+      <w:numFmt w:val="bullet"/>
+      <w:lvlText w:val=""/>
+      <w:lvlJc w:val="left"/>
+      <w:pPr>
+        <w:tabs>
+          <w:tab w:val="num" w:pos="5760"/>
+        </w:tabs>
+        <w:ind w:left="5760" w:hanging="360"/>
+      </w:pPr>
+      <w:rPr>
+        <w:rFonts w:ascii="Wingdings" w:hAnsi="Wingdings" w:hint="default"/>
+        <w:sz w:val="20"/>
+      </w:rPr>
+    </w:lvl>
+    <w:lvl w:ilvl="8" w:tentative="1">
+      <w:start w:val="1"/>
+      <w:numFmt w:val="bullet"/>
+      <w:lvlText w:val=""/>
+      <w:lvlJc w:val="left"/>
+      <w:pPr>
+        <w:tabs>
+          <w:tab w:val="num" w:pos="6480"/>
+        </w:tabs>
+        <w:ind w:left="6480" w:hanging="360"/>
+      </w:pPr>
+      <w:rPr>
+        <w:rFonts w:ascii="Wingdings" w:hAnsi="Wingdings" w:hint="default"/>
+        <w:sz w:val="20"/>
+      </w:rPr>
+    </w:lvl>
+  </w:abstractNum>
+  <w:abstractNum w:abstractNumId="6" w15:restartNumberingAfterBreak="0">
+    <w:nsid w:val="6A5A4114"/>
+    <w:multiLevelType w:val="multilevel"/>
+    <w:tmpl w:val="A78C3500"/>
+    <w:lvl w:ilvl="0">
+      <w:start w:val="1"/>
+      <w:numFmt w:val="bullet"/>
+      <w:lvlText w:val=""/>
+      <w:lvlJc w:val="left"/>
+      <w:pPr>
+        <w:tabs>
+          <w:tab w:val="num" w:pos="720"/>
+        </w:tabs>
+        <w:ind w:left="720" w:hanging="360"/>
+      </w:pPr>
+      <w:rPr>
+        <w:rFonts w:ascii="Symbol" w:hAnsi="Symbol" w:hint="default"/>
+        <w:sz w:val="20"/>
+      </w:rPr>
+    </w:lvl>
+    <w:lvl w:ilvl="1" w:tentative="1">
+      <w:start w:val="1"/>
+      <w:numFmt w:val="bullet"/>
+      <w:lvlText w:val="o"/>
+      <w:lvlJc w:val="left"/>
+      <w:pPr>
+        <w:tabs>
+          <w:tab w:val="num" w:pos="1440"/>
+        </w:tabs>
+        <w:ind w:left="1440" w:hanging="360"/>
+      </w:pPr>
+      <w:rPr>
+        <w:rFonts w:ascii="Courier New" w:hAnsi="Courier New" w:hint="default"/>
+        <w:sz w:val="20"/>
+      </w:rPr>
+    </w:lvl>
+    <w:lvl w:ilvl="2" w:tentative="1">
+      <w:start w:val="1"/>
+      <w:numFmt w:val="bullet"/>
+      <w:lvlText w:val=""/>
+      <w:lvlJc w:val="left"/>
+      <w:pPr>
+        <w:tabs>
+          <w:tab w:val="num" w:pos="2160"/>
+        </w:tabs>
+        <w:ind w:left="2160" w:hanging="360"/>
+      </w:pPr>
+      <w:rPr>
+        <w:rFonts w:ascii="Wingdings" w:hAnsi="Wingdings" w:hint="default"/>
+        <w:sz w:val="20"/>
+      </w:rPr>
+    </w:lvl>
+    <w:lvl w:ilvl="3" w:tentative="1">
+      <w:start w:val="1"/>
+      <w:numFmt w:val="bullet"/>
+      <w:lvlText w:val=""/>
+      <w:lvlJc w:val="left"/>
+      <w:pPr>
+        <w:tabs>
+          <w:tab w:val="num" w:pos="2880"/>
+        </w:tabs>
+        <w:ind w:left="2880" w:hanging="360"/>
+      </w:pPr>
+      <w:rPr>
+        <w:rFonts w:ascii="Wingdings" w:hAnsi="Wingdings" w:hint="default"/>
+        <w:sz w:val="20"/>
+      </w:rPr>
+    </w:lvl>
+    <w:lvl w:ilvl="4" w:tentative="1">
+      <w:start w:val="1"/>
+      <w:numFmt w:val="bullet"/>
+      <w:lvlText w:val=""/>
+      <w:lvlJc w:val="left"/>
+      <w:pPr>
+        <w:tabs>
+          <w:tab w:val="num" w:pos="3600"/>
+        </w:tabs>
+        <w:ind w:left="3600" w:hanging="360"/>
+      </w:pPr>
+      <w:rPr>
+        <w:rFonts w:ascii="Wingdings" w:hAnsi="Wingdings" w:hint="default"/>
+        <w:sz w:val="20"/>
+      </w:rPr>
+    </w:lvl>
+    <w:lvl w:ilvl="5" w:tentative="1">
+      <w:start w:val="1"/>
+      <w:numFmt w:val="bullet"/>
+      <w:lvlText w:val=""/>
+      <w:lvlJc w:val="left"/>
+      <w:pPr>
+        <w:tabs>
+          <w:tab w:val="num" w:pos="4320"/>
+        </w:tabs>
+        <w:ind w:left="4320" w:hanging="360"/>
+      </w:pPr>
+      <w:rPr>
+        <w:rFonts w:ascii="Wingdings" w:hAnsi="Wingdings" w:hint="default"/>
+        <w:sz w:val="20"/>
+      </w:rPr>
+    </w:lvl>
+    <w:lvl w:ilvl="6" w:tentative="1">
+      <w:start w:val="1"/>
+      <w:numFmt w:val="bullet"/>
+      <w:lvlText w:val=""/>
+      <w:lvlJc w:val="left"/>
+      <w:pPr>
+        <w:tabs>
+          <w:tab w:val="num" w:pos="5040"/>
+        </w:tabs>
+        <w:ind w:left="5040" w:hanging="360"/>
+      </w:pPr>
+      <w:rPr>
+        <w:rFonts w:ascii="Wingdings" w:hAnsi="Wingdings" w:hint="default"/>
+        <w:sz w:val="20"/>
+      </w:rPr>
+    </w:lvl>
+    <w:lvl w:ilvl="7" w:tentative="1">
+      <w:start w:val="1"/>
+      <w:numFmt w:val="bullet"/>
+      <w:lvlText w:val=""/>
+      <w:lvlJc w:val="left"/>
+      <w:pPr>
+        <w:tabs>
+          <w:tab w:val="num" w:pos="5760"/>
+        </w:tabs>
+        <w:ind w:left="5760" w:hanging="360"/>
+      </w:pPr>
+      <w:rPr>
+        <w:rFonts w:ascii="Wingdings" w:hAnsi="Wingdings" w:hint="default"/>
+        <w:sz w:val="20"/>
+      </w:rPr>
+    </w:lvl>
+    <w:lvl w:ilvl="8" w:tentative="1">
+      <w:start w:val="1"/>
+      <w:numFmt w:val="bullet"/>
+      <w:lvlText w:val=""/>
+      <w:lvlJc w:val="left"/>
+      <w:pPr>
+        <w:tabs>
+          <w:tab w:val="num" w:pos="6480"/>
+        </w:tabs>
+        <w:ind w:left="6480" w:hanging="360"/>
+      </w:pPr>
+      <w:rPr>
+        <w:rFonts w:ascii="Wingdings" w:hAnsi="Wingdings" w:hint="default"/>
+        <w:sz w:val="20"/>
+      </w:rPr>
+    </w:lvl>
+  </w:abstractNum>
+  <w:abstractNum w:abstractNumId="7" w15:restartNumberingAfterBreak="0">
     <w:nsid w:val="6D790718"/>
     <w:multiLevelType w:val="hybridMultilevel"/>
     <w:tmpl w:val="49E08E54"/>
@@ -4780,7 +8749,7 @@
       </w:rPr>
     </w:lvl>
   </w:abstractNum>
-  <w:abstractNum w:abstractNumId="4" w15:restartNumberingAfterBreak="0">
+  <w:abstractNum w:abstractNumId="8" w15:restartNumberingAfterBreak="0">
     <w:nsid w:val="6FF5539E"/>
     <w:multiLevelType w:val="hybridMultilevel"/>
     <w:tmpl w:val="202A2DFA"/>
@@ -4892,7 +8861,7 @@
       </w:rPr>
     </w:lvl>
   </w:abstractNum>
-  <w:abstractNum w:abstractNumId="5" w15:restartNumberingAfterBreak="0">
+  <w:abstractNum w:abstractNumId="9" w15:restartNumberingAfterBreak="0">
     <w:nsid w:val="70E841A0"/>
     <w:multiLevelType w:val="hybridMultilevel"/>
     <w:tmpl w:val="6DF013DA"/>
@@ -4981,7 +8950,7 @@
       </w:pPr>
     </w:lvl>
   </w:abstractNum>
-  <w:abstractNum w:abstractNumId="6" w15:restartNumberingAfterBreak="0">
+  <w:abstractNum w:abstractNumId="10" w15:restartNumberingAfterBreak="0">
     <w:nsid w:val="7AD45DA2"/>
     <w:multiLevelType w:val="multilevel"/>
     <w:tmpl w:val="B85650E4"/>
@@ -5130,7 +9099,7 @@
       </w:rPr>
     </w:lvl>
   </w:abstractNum>
-  <w:abstractNum w:abstractNumId="7" w15:restartNumberingAfterBreak="0">
+  <w:abstractNum w:abstractNumId="11" w15:restartNumberingAfterBreak="0">
     <w:nsid w:val="7AF90071"/>
     <w:multiLevelType w:val="multilevel"/>
     <w:tmpl w:val="29C01674"/>
@@ -5280,13 +9249,13 @@
     </w:lvl>
   </w:abstractNum>
   <w:num w:numId="1" w16cid:durableId="1405882174">
-    <w:abstractNumId w:val="4"/>
+    <w:abstractNumId w:val="8"/>
   </w:num>
   <w:num w:numId="2" w16cid:durableId="519315147">
-    <w:abstractNumId w:val="3"/>
+    <w:abstractNumId w:val="7"/>
   </w:num>
   <w:num w:numId="3" w16cid:durableId="150684707">
-    <w:abstractNumId w:val="5"/>
+    <w:abstractNumId w:val="9"/>
   </w:num>
   <w:num w:numId="4" w16cid:durableId="1584490250">
     <w:abstractNumId w:val="0"/>
@@ -5295,13 +9264,25 @@
     <w:abstractNumId w:val="2"/>
   </w:num>
   <w:num w:numId="6" w16cid:durableId="1726294342">
-    <w:abstractNumId w:val="6"/>
+    <w:abstractNumId w:val="10"/>
   </w:num>
   <w:num w:numId="7" w16cid:durableId="1126851414">
     <w:abstractNumId w:val="1"/>
   </w:num>
   <w:num w:numId="8" w16cid:durableId="1332369481">
-    <w:abstractNumId w:val="7"/>
+    <w:abstractNumId w:val="11"/>
+  </w:num>
+  <w:num w:numId="9" w16cid:durableId="1471434298">
+    <w:abstractNumId w:val="6"/>
+  </w:num>
+  <w:num w:numId="10" w16cid:durableId="1534272183">
+    <w:abstractNumId w:val="3"/>
+  </w:num>
+  <w:num w:numId="11" w16cid:durableId="1522159880">
+    <w:abstractNumId w:val="5"/>
+  </w:num>
+  <w:num w:numId="12" w16cid:durableId="1351487878">
+    <w:abstractNumId w:val="4"/>
   </w:num>
 </w:numbering>
 </file>
@@ -5823,7 +9804,6 @@
     <w:next w:val="Normal"/>
     <w:link w:val="Heading6Char"/>
     <w:uiPriority w:val="9"/>
-    <w:semiHidden/>
     <w:unhideWhenUsed/>
     <w:qFormat/>
     <w:rsid w:val="00911EC3"/>
@@ -6002,7 +9982,6 @@
     <w:basedOn w:val="DefaultParagraphFont"/>
     <w:link w:val="Heading6"/>
     <w:uiPriority w:val="9"/>
-    <w:semiHidden/>
     <w:rsid w:val="00911EC3"/>
     <w:rPr>
       <w:rFonts w:eastAsiaTheme="majorEastAsia" w:cstheme="majorBidi"/>

</xml_diff>